<commit_message>
added my kackage diagram
</commit_message>
<xml_diff>
--- a/Docs/University Evnet Management Thesis.docx
+++ b/Docs/University Evnet Management Thesis.docx
@@ -1206,21 +1206,7 @@
                 <w:rStyle w:val="Hyperlink"/>
                 <w:noProof/>
               </w:rPr>
-              <w:t>View Ev</w:t>
-            </w:r>
-            <w:r>
-              <w:rPr>
-                <w:rStyle w:val="Hyperlink"/>
-                <w:noProof/>
-              </w:rPr>
-              <w:t>e</w:t>
-            </w:r>
-            <w:r>
-              <w:rPr>
-                <w:rStyle w:val="Hyperlink"/>
-                <w:noProof/>
-              </w:rPr>
-              <w:t>nts</w:t>
+              <w:t>View Events</w:t>
             </w:r>
             <w:r>
               <w:rPr>
@@ -2298,27 +2284,25 @@
       <w:r>
         <w:t>ASadASDasdSAD</w:t>
       </w:r>
-      <w:bookmarkStart w:id="19" w:name="_GoBack"/>
+    </w:p>
+    <w:p>
+      <w:pPr>
+        <w:pStyle w:val="Heading3"/>
+      </w:pPr>
+      <w:r>
+        <w:t>Maaz</w:t>
+      </w:r>
+      <w:bookmarkEnd w:id="18"/>
+    </w:p>
+    <w:p>
+      <w:pPr>
+        <w:pStyle w:val="Heading4"/>
+      </w:pPr>
+      <w:bookmarkStart w:id="19" w:name="_Toc136423585"/>
+      <w:r>
+        <w:t>View Events</w:t>
+      </w:r>
       <w:bookmarkEnd w:id="19"/>
-    </w:p>
-    <w:p>
-      <w:pPr>
-        <w:pStyle w:val="Heading3"/>
-      </w:pPr>
-      <w:r>
-        <w:t>Maaz</w:t>
-      </w:r>
-      <w:bookmarkEnd w:id="18"/>
-    </w:p>
-    <w:p>
-      <w:pPr>
-        <w:pStyle w:val="Heading4"/>
-      </w:pPr>
-      <w:bookmarkStart w:id="20" w:name="_Toc136423585"/>
-      <w:r>
-        <w:t>View Events</w:t>
-      </w:r>
-      <w:bookmarkEnd w:id="20"/>
     </w:p>
     <w:p>
       <w:pPr>
@@ -2483,7 +2467,78 @@
         <w:t>he "view event" feature provides users with a convenient and user-friendly way to browse upcoming events at the university, and helps to promote better engagement and attendance at these events.</w:t>
       </w:r>
     </w:p>
+    <w:p>
+      <w:pPr>
+        <w:spacing w:after="0" w:line="240" w:lineRule="auto"/>
+      </w:pPr>
+      <w:r>
+        <w:br w:type="page"/>
+      </w:r>
+    </w:p>
+    <w:p>
+      <w:pPr>
+        <w:spacing w:after="0" w:line="240" w:lineRule="auto"/>
+      </w:pPr>
+      <w:r>
+        <w:lastRenderedPageBreak/>
+        <w:br w:type="page"/>
+      </w:r>
+    </w:p>
+    <w:p>
+      <w:pPr>
+        <w:pStyle w:val="Heading1"/>
+      </w:pPr>
+      <w:r>
+        <w:lastRenderedPageBreak/>
+        <w:t>CHAPTER 6 Software Architecture</w:t>
+      </w:r>
+    </w:p>
     <w:p/>
+    <w:p>
+      <w:r>
+        <w:rPr>
+          <w:noProof/>
+          <w:lang w:bidi="ar-SA"/>
+        </w:rPr>
+        <w:drawing>
+          <wp:inline distT="0" distB="0" distL="0" distR="0" wp14:anchorId="6ECAC86F" wp14:editId="74783EE9">
+            <wp:extent cx="3962400" cy="5991225"/>
+            <wp:effectExtent l="0" t="0" r="0" b="9525"/>
+            <wp:docPr id="1" name="Picture 1"/>
+            <wp:cNvGraphicFramePr>
+              <a:graphicFrameLocks xmlns:a="http://schemas.openxmlformats.org/drawingml/2006/main" noChangeAspect="1"/>
+            </wp:cNvGraphicFramePr>
+            <a:graphic xmlns:a="http://schemas.openxmlformats.org/drawingml/2006/main">
+              <a:graphicData uri="http://schemas.openxmlformats.org/drawingml/2006/picture">
+                <pic:pic xmlns:pic="http://schemas.openxmlformats.org/drawingml/2006/picture">
+                  <pic:nvPicPr>
+                    <pic:cNvPr id="1" name=""/>
+                    <pic:cNvPicPr/>
+                  </pic:nvPicPr>
+                  <pic:blipFill>
+                    <a:blip r:embed="rId10"/>
+                    <a:stretch>
+                      <a:fillRect/>
+                    </a:stretch>
+                  </pic:blipFill>
+                  <pic:spPr>
+                    <a:xfrm>
+                      <a:off x="0" y="0"/>
+                      <a:ext cx="3962400" cy="5991225"/>
+                    </a:xfrm>
+                    <a:prstGeom prst="rect">
+                      <a:avLst/>
+                    </a:prstGeom>
+                  </pic:spPr>
+                </pic:pic>
+              </a:graphicData>
+            </a:graphic>
+          </wp:inline>
+        </w:drawing>
+      </w:r>
+      <w:bookmarkStart w:id="20" w:name="_GoBack"/>
+      <w:bookmarkEnd w:id="20"/>
+    </w:p>
     <w:p/>
     <w:sectPr>
       <w:pgSz w:w="12240" w:h="15840"/>
@@ -7031,7 +7086,7 @@
 </file>
 
 <file path=customXml/itemProps1.xml><?xml version="1.0" encoding="utf-8"?>
-<ds:datastoreItem xmlns:ds="http://schemas.openxmlformats.org/officeDocument/2006/customXml" ds:itemID="{D3F2A5C5-C1EA-4E35-AAF5-C2DE91EAA341}">
+<ds:datastoreItem xmlns:ds="http://schemas.openxmlformats.org/officeDocument/2006/customXml" ds:itemID="{E7548EAD-4A29-4EED-8DFE-9CA9D49E9CFC}">
   <ds:schemaRefs>
     <ds:schemaRef ds:uri="http://schemas.openxmlformats.org/officeDocument/2006/bibliography"/>
   </ds:schemaRefs>

</xml_diff>

<commit_message>
deleted unwanted files and set chapter 2 for habib
</commit_message>
<xml_diff>
--- a/Docs/University Evnet Management Thesis.docx
+++ b/Docs/University Evnet Management Thesis.docx
@@ -500,7 +500,7 @@
           <w:r>
             <w:fldChar w:fldCharType="separate"/>
           </w:r>
-          <w:hyperlink w:anchor="_Toc136423575" w:history="1">
+          <w:hyperlink w:anchor="_Toc118288358" w:history="1">
             <w:r>
               <w:rPr>
                 <w:rStyle w:val="Hyperlink"/>
@@ -527,7 +527,7 @@
                 <w:noProof/>
                 <w:webHidden/>
               </w:rPr>
-              <w:instrText xml:space="preserve"> PAGEREF _Toc136423575 \h </w:instrText>
+              <w:instrText xml:space="preserve"> PAGEREF _Toc118288358 \h </w:instrText>
             </w:r>
             <w:r>
               <w:rPr>
@@ -547,7 +547,7 @@
                 <w:noProof/>
                 <w:webHidden/>
               </w:rPr>
-              <w:t>2</w:t>
+              <w:t>3</w:t>
             </w:r>
             <w:r>
               <w:rPr>
@@ -570,7 +570,7 @@
               <w:lang w:bidi="ar-SA"/>
             </w:rPr>
           </w:pPr>
-          <w:hyperlink w:anchor="_Toc136423576" w:history="1">
+          <w:hyperlink w:anchor="_Toc118288359" w:history="1">
             <w:r>
               <w:rPr>
                 <w:rStyle w:val="Hyperlink"/>
@@ -597,7 +597,7 @@
                 <w:noProof/>
                 <w:webHidden/>
               </w:rPr>
-              <w:instrText xml:space="preserve"> PAGEREF _Toc136423576 \h </w:instrText>
+              <w:instrText xml:space="preserve"> PAGEREF _Toc118288359 \h </w:instrText>
             </w:r>
             <w:r>
               <w:rPr>
@@ -617,7 +617,7 @@
                 <w:noProof/>
                 <w:webHidden/>
               </w:rPr>
-              <w:t>2</w:t>
+              <w:t>3</w:t>
             </w:r>
             <w:r>
               <w:rPr>
@@ -640,7 +640,7 @@
               <w:lang w:bidi="ar-SA"/>
             </w:rPr>
           </w:pPr>
-          <w:hyperlink w:anchor="_Toc136423577" w:history="1">
+          <w:hyperlink w:anchor="_Toc118288360" w:history="1">
             <w:r>
               <w:rPr>
                 <w:rStyle w:val="Hyperlink"/>
@@ -667,7 +667,7 @@
                 <w:noProof/>
                 <w:webHidden/>
               </w:rPr>
-              <w:instrText xml:space="preserve"> PAGEREF _Toc136423577 \h </w:instrText>
+              <w:instrText xml:space="preserve"> PAGEREF _Toc118288360 \h </w:instrText>
             </w:r>
             <w:r>
               <w:rPr>
@@ -687,7 +687,7 @@
                 <w:noProof/>
                 <w:webHidden/>
               </w:rPr>
-              <w:t>2</w:t>
+              <w:t>3</w:t>
             </w:r>
             <w:r>
               <w:rPr>
@@ -710,13 +710,13 @@
               <w:lang w:bidi="ar-SA"/>
             </w:rPr>
           </w:pPr>
-          <w:hyperlink w:anchor="_Toc136423578" w:history="1">
+          <w:hyperlink w:anchor="_Toc118288361" w:history="1">
             <w:r>
               <w:rPr>
                 <w:rStyle w:val="Hyperlink"/>
                 <w:noProof/>
               </w:rPr>
-              <w:t>Use-Case Model (Functional Requirements)</w:t>
+              <w:t>Use-Case Model</w:t>
             </w:r>
             <w:r>
               <w:rPr>
@@ -737,7 +737,7 @@
                 <w:noProof/>
                 <w:webHidden/>
               </w:rPr>
-              <w:instrText xml:space="preserve"> PAGEREF _Toc136423578 \h </w:instrText>
+              <w:instrText xml:space="preserve"> PAGEREF _Toc118288361 \h </w:instrText>
             </w:r>
             <w:r>
               <w:rPr>
@@ -780,13 +780,13 @@
               <w:lang w:bidi="ar-SA"/>
             </w:rPr>
           </w:pPr>
-          <w:hyperlink w:anchor="_Toc136423579" w:history="1">
+          <w:hyperlink w:anchor="_Toc118288362" w:history="1">
             <w:r>
               <w:rPr>
                 <w:rStyle w:val="Hyperlink"/>
                 <w:noProof/>
               </w:rPr>
-              <w:t>Supplementary Specification (Non Functional)</w:t>
+              <w:t>Supplementary Specification</w:t>
             </w:r>
             <w:r>
               <w:rPr>
@@ -807,7 +807,7 @@
                 <w:noProof/>
                 <w:webHidden/>
               </w:rPr>
-              <w:instrText xml:space="preserve"> PAGEREF _Toc136423579 \h </w:instrText>
+              <w:instrText xml:space="preserve"> PAGEREF _Toc118288362 \h </w:instrText>
             </w:r>
             <w:r>
               <w:rPr>
@@ -827,7 +827,7 @@
                 <w:noProof/>
                 <w:webHidden/>
               </w:rPr>
-              <w:t>5</w:t>
+              <w:t>3</w:t>
             </w:r>
             <w:r>
               <w:rPr>
@@ -850,12 +850,82 @@
               <w:lang w:bidi="ar-SA"/>
             </w:rPr>
           </w:pPr>
-          <w:hyperlink w:anchor="_Toc136423580" w:history="1">
+          <w:hyperlink w:anchor="_Toc118288363" w:history="1">
             <w:r>
               <w:rPr>
                 <w:rStyle w:val="Hyperlink"/>
                 <w:noProof/>
               </w:rPr>
+              <w:t>Glossary</w:t>
+            </w:r>
+            <w:r>
+              <w:rPr>
+                <w:noProof/>
+                <w:webHidden/>
+              </w:rPr>
+              <w:tab/>
+            </w:r>
+            <w:r>
+              <w:rPr>
+                <w:noProof/>
+                <w:webHidden/>
+              </w:rPr>
+              <w:fldChar w:fldCharType="begin"/>
+            </w:r>
+            <w:r>
+              <w:rPr>
+                <w:noProof/>
+                <w:webHidden/>
+              </w:rPr>
+              <w:instrText xml:space="preserve"> PAGEREF _Toc118288363 \h </w:instrText>
+            </w:r>
+            <w:r>
+              <w:rPr>
+                <w:noProof/>
+                <w:webHidden/>
+              </w:rPr>
+            </w:r>
+            <w:r>
+              <w:rPr>
+                <w:noProof/>
+                <w:webHidden/>
+              </w:rPr>
+              <w:fldChar w:fldCharType="separate"/>
+            </w:r>
+            <w:r>
+              <w:rPr>
+                <w:noProof/>
+                <w:webHidden/>
+              </w:rPr>
+              <w:t>3</w:t>
+            </w:r>
+            <w:r>
+              <w:rPr>
+                <w:noProof/>
+                <w:webHidden/>
+              </w:rPr>
+              <w:fldChar w:fldCharType="end"/>
+            </w:r>
+          </w:hyperlink>
+        </w:p>
+        <w:p>
+          <w:pPr>
+            <w:pStyle w:val="TOC2"/>
+            <w:tabs>
+              <w:tab w:val="right" w:leader="dot" w:pos="9350"/>
+            </w:tabs>
+            <w:rPr>
+              <w:rFonts w:asciiTheme="minorHAnsi" w:eastAsiaTheme="minorEastAsia" w:hAnsiTheme="minorHAnsi" w:cstheme="minorBidi"/>
+              <w:noProof/>
+              <w:lang w:bidi="ar-SA"/>
+            </w:rPr>
+          </w:pPr>
+          <w:hyperlink w:anchor="_Toc118288364" w:history="1">
+            <w:r>
+              <w:rPr>
+                <w:rStyle w:val="Hyperlink"/>
+                <w:noProof/>
+              </w:rPr>
               <w:t>Risk List &amp; Risk Management Plan</w:t>
             </w:r>
             <w:r>
@@ -877,7 +947,7 @@
                 <w:noProof/>
                 <w:webHidden/>
               </w:rPr>
-              <w:instrText xml:space="preserve"> PAGEREF _Toc136423580 \h </w:instrText>
+              <w:instrText xml:space="preserve"> PAGEREF _Toc118288364 \h </w:instrText>
             </w:r>
             <w:r>
               <w:rPr>
@@ -897,7 +967,7 @@
                 <w:noProof/>
                 <w:webHidden/>
               </w:rPr>
-              <w:t>6</w:t>
+              <w:t>3</w:t>
             </w:r>
             <w:r>
               <w:rPr>
@@ -920,13 +990,13 @@
               <w:lang w:bidi="ar-SA"/>
             </w:rPr>
           </w:pPr>
-          <w:hyperlink w:anchor="_Toc136423581" w:history="1">
+          <w:hyperlink w:anchor="_Toc118288365" w:history="1">
             <w:r>
               <w:rPr>
                 <w:rStyle w:val="Hyperlink"/>
                 <w:noProof/>
               </w:rPr>
-              <w:t>CHAPTER 2 USE CASE Diagram:</w:t>
+              <w:t>CHAPTER 2 USE CASES</w:t>
             </w:r>
             <w:r>
               <w:rPr>
@@ -947,7 +1017,7 @@
                 <w:noProof/>
                 <w:webHidden/>
               </w:rPr>
-              <w:instrText xml:space="preserve"> PAGEREF _Toc136423581 \h </w:instrText>
+              <w:instrText xml:space="preserve"> PAGEREF _Toc118288365 \h </w:instrText>
             </w:r>
             <w:r>
               <w:rPr>
@@ -967,7 +1037,7 @@
                 <w:noProof/>
                 <w:webHidden/>
               </w:rPr>
-              <w:t>8</w:t>
+              <w:t>4</w:t>
             </w:r>
             <w:r>
               <w:rPr>
@@ -990,13 +1060,13 @@
               <w:lang w:bidi="ar-SA"/>
             </w:rPr>
           </w:pPr>
-          <w:hyperlink w:anchor="_Toc136423582" w:history="1">
+          <w:hyperlink w:anchor="_Toc118288366" w:history="1">
             <w:r>
               <w:rPr>
                 <w:rStyle w:val="Hyperlink"/>
                 <w:noProof/>
               </w:rPr>
-              <w:t>Use Cases Distribution</w:t>
+              <w:t>Use Case Diagram</w:t>
             </w:r>
             <w:r>
               <w:rPr>
@@ -1017,7 +1087,7 @@
                 <w:noProof/>
                 <w:webHidden/>
               </w:rPr>
-              <w:instrText xml:space="preserve"> PAGEREF _Toc136423582 \h </w:instrText>
+              <w:instrText xml:space="preserve"> PAGEREF _Toc118288366 \h </w:instrText>
             </w:r>
             <w:r>
               <w:rPr>
@@ -1037,7 +1107,7 @@
                 <w:noProof/>
                 <w:webHidden/>
               </w:rPr>
-              <w:t>8</w:t>
+              <w:t>4</w:t>
             </w:r>
             <w:r>
               <w:rPr>
@@ -1060,12 +1130,82 @@
               <w:lang w:bidi="ar-SA"/>
             </w:rPr>
           </w:pPr>
-          <w:hyperlink w:anchor="_Toc136423583" w:history="1">
+          <w:hyperlink w:anchor="_Toc118288367" w:history="1">
             <w:r>
               <w:rPr>
                 <w:rStyle w:val="Hyperlink"/>
                 <w:noProof/>
               </w:rPr>
+              <w:t>Use Cases Distribution</w:t>
+            </w:r>
+            <w:r>
+              <w:rPr>
+                <w:noProof/>
+                <w:webHidden/>
+              </w:rPr>
+              <w:tab/>
+            </w:r>
+            <w:r>
+              <w:rPr>
+                <w:noProof/>
+                <w:webHidden/>
+              </w:rPr>
+              <w:fldChar w:fldCharType="begin"/>
+            </w:r>
+            <w:r>
+              <w:rPr>
+                <w:noProof/>
+                <w:webHidden/>
+              </w:rPr>
+              <w:instrText xml:space="preserve"> PAGEREF _Toc118288367 \h </w:instrText>
+            </w:r>
+            <w:r>
+              <w:rPr>
+                <w:noProof/>
+                <w:webHidden/>
+              </w:rPr>
+            </w:r>
+            <w:r>
+              <w:rPr>
+                <w:noProof/>
+                <w:webHidden/>
+              </w:rPr>
+              <w:fldChar w:fldCharType="separate"/>
+            </w:r>
+            <w:r>
+              <w:rPr>
+                <w:noProof/>
+                <w:webHidden/>
+              </w:rPr>
+              <w:t>4</w:t>
+            </w:r>
+            <w:r>
+              <w:rPr>
+                <w:noProof/>
+                <w:webHidden/>
+              </w:rPr>
+              <w:fldChar w:fldCharType="end"/>
+            </w:r>
+          </w:hyperlink>
+        </w:p>
+        <w:p>
+          <w:pPr>
+            <w:pStyle w:val="TOC2"/>
+            <w:tabs>
+              <w:tab w:val="right" w:leader="dot" w:pos="9350"/>
+            </w:tabs>
+            <w:rPr>
+              <w:rFonts w:asciiTheme="minorHAnsi" w:eastAsiaTheme="minorEastAsia" w:hAnsiTheme="minorHAnsi" w:cstheme="minorBidi"/>
+              <w:noProof/>
+              <w:lang w:bidi="ar-SA"/>
+            </w:rPr>
+          </w:pPr>
+          <w:hyperlink w:anchor="_Toc118288368" w:history="1">
+            <w:r>
+              <w:rPr>
+                <w:rStyle w:val="Hyperlink"/>
+                <w:noProof/>
+              </w:rPr>
               <w:t>Brief Level Use Cases</w:t>
             </w:r>
             <w:r>
@@ -1087,7 +1227,7 @@
                 <w:noProof/>
                 <w:webHidden/>
               </w:rPr>
-              <w:instrText xml:space="preserve"> PAGEREF _Toc136423583 \h </w:instrText>
+              <w:instrText xml:space="preserve"> PAGEREF _Toc118288368 \h </w:instrText>
             </w:r>
             <w:r>
               <w:rPr>
@@ -1107,7 +1247,7 @@
                 <w:noProof/>
                 <w:webHidden/>
               </w:rPr>
-              <w:t>10</w:t>
+              <w:t>4</w:t>
             </w:r>
             <w:r>
               <w:rPr>
@@ -1130,13 +1270,27 @@
               <w:lang w:bidi="ar-SA"/>
             </w:rPr>
           </w:pPr>
-          <w:hyperlink w:anchor="_Toc136423584" w:history="1">
+          <w:hyperlink w:anchor="_Toc118288369" w:history="1">
             <w:r>
               <w:rPr>
                 <w:rStyle w:val="Hyperlink"/>
                 <w:noProof/>
               </w:rPr>
-              <w:t>Maaz</w:t>
+              <w:t>Stude</w:t>
+            </w:r>
+            <w:r>
+              <w:rPr>
+                <w:rStyle w:val="Hyperlink"/>
+                <w:noProof/>
+              </w:rPr>
+              <w:t>nt Name 1 (Maaz Latif</w:t>
+            </w:r>
+            <w:r>
+              <w:rPr>
+                <w:rStyle w:val="Hyperlink"/>
+                <w:noProof/>
+              </w:rPr>
+              <w:t>)</w:t>
             </w:r>
             <w:r>
               <w:rPr>
@@ -1157,7 +1311,7 @@
                 <w:noProof/>
                 <w:webHidden/>
               </w:rPr>
-              <w:instrText xml:space="preserve"> PAGEREF _Toc136423584 \h </w:instrText>
+              <w:instrText xml:space="preserve"> PAGEREF _Toc118288369 \h </w:instrText>
             </w:r>
             <w:r>
               <w:rPr>
@@ -1177,7 +1331,7 @@
                 <w:noProof/>
                 <w:webHidden/>
               </w:rPr>
-              <w:t>10</w:t>
+              <w:t>4</w:t>
             </w:r>
             <w:r>
               <w:rPr>
@@ -1200,13 +1354,13 @@
               <w:lang w:bidi="ar-SA"/>
             </w:rPr>
           </w:pPr>
-          <w:hyperlink w:anchor="_Toc136423585" w:history="1">
+          <w:hyperlink w:anchor="_Toc118288370" w:history="1">
             <w:r>
               <w:rPr>
                 <w:rStyle w:val="Hyperlink"/>
                 <w:noProof/>
               </w:rPr>
-              <w:t>View Events</w:t>
+              <w:t>Use Case: Process Sale</w:t>
             </w:r>
             <w:r>
               <w:rPr>
@@ -1227,7 +1381,7 @@
                 <w:noProof/>
                 <w:webHidden/>
               </w:rPr>
-              <w:instrText xml:space="preserve"> PAGEREF _Toc136423585 \h </w:instrText>
+              <w:instrText xml:space="preserve"> PAGEREF _Toc118288370 \h </w:instrText>
             </w:r>
             <w:r>
               <w:rPr>
@@ -1247,7 +1401,231 @@
                 <w:noProof/>
                 <w:webHidden/>
               </w:rPr>
-              <w:t>10</w:t>
+              <w:t>4</w:t>
+            </w:r>
+            <w:r>
+              <w:rPr>
+                <w:noProof/>
+                <w:webHidden/>
+              </w:rPr>
+              <w:fldChar w:fldCharType="end"/>
+            </w:r>
+          </w:hyperlink>
+        </w:p>
+        <w:p>
+          <w:pPr>
+            <w:pStyle w:val="TOC2"/>
+            <w:tabs>
+              <w:tab w:val="right" w:leader="dot" w:pos="9350"/>
+            </w:tabs>
+            <w:rPr>
+              <w:rFonts w:asciiTheme="minorHAnsi" w:eastAsiaTheme="minorEastAsia" w:hAnsiTheme="minorHAnsi" w:cstheme="minorBidi"/>
+              <w:noProof/>
+              <w:lang w:bidi="ar-SA"/>
+            </w:rPr>
+          </w:pPr>
+          <w:hyperlink w:anchor="_Toc118288371" w:history="1">
+            <w:r>
+              <w:rPr>
+                <w:rStyle w:val="Hyperlink"/>
+                <w:noProof/>
+              </w:rPr>
+              <w:t>Fully Dressed Use Cases</w:t>
+            </w:r>
+            <w:r>
+              <w:rPr>
+                <w:noProof/>
+                <w:webHidden/>
+              </w:rPr>
+              <w:tab/>
+            </w:r>
+            <w:r>
+              <w:rPr>
+                <w:noProof/>
+                <w:webHidden/>
+              </w:rPr>
+              <w:fldChar w:fldCharType="begin"/>
+            </w:r>
+            <w:r>
+              <w:rPr>
+                <w:noProof/>
+                <w:webHidden/>
+              </w:rPr>
+              <w:instrText xml:space="preserve"> PAGEREF _Toc118288371 \h </w:instrText>
+            </w:r>
+            <w:r>
+              <w:rPr>
+                <w:noProof/>
+                <w:webHidden/>
+              </w:rPr>
+            </w:r>
+            <w:r>
+              <w:rPr>
+                <w:noProof/>
+                <w:webHidden/>
+              </w:rPr>
+              <w:fldChar w:fldCharType="separate"/>
+            </w:r>
+            <w:r>
+              <w:rPr>
+                <w:noProof/>
+                <w:webHidden/>
+              </w:rPr>
+              <w:t>5</w:t>
+            </w:r>
+            <w:r>
+              <w:rPr>
+                <w:noProof/>
+                <w:webHidden/>
+              </w:rPr>
+              <w:fldChar w:fldCharType="end"/>
+            </w:r>
+          </w:hyperlink>
+        </w:p>
+        <w:p>
+          <w:pPr>
+            <w:pStyle w:val="TOC3"/>
+            <w:tabs>
+              <w:tab w:val="right" w:leader="dot" w:pos="9350"/>
+            </w:tabs>
+            <w:rPr>
+              <w:rFonts w:asciiTheme="minorHAnsi" w:eastAsiaTheme="minorEastAsia" w:hAnsiTheme="minorHAnsi" w:cstheme="minorBidi"/>
+              <w:noProof/>
+              <w:lang w:bidi="ar-SA"/>
+            </w:rPr>
+          </w:pPr>
+          <w:hyperlink w:anchor="_Toc118288372" w:history="1">
+            <w:r>
+              <w:rPr>
+                <w:rStyle w:val="Hyperlink"/>
+                <w:noProof/>
+              </w:rPr>
+              <w:t>Stude</w:t>
+            </w:r>
+            <w:r>
+              <w:rPr>
+                <w:rStyle w:val="Hyperlink"/>
+                <w:noProof/>
+              </w:rPr>
+              <w:t xml:space="preserve">nt Name 1 (Mian Habib </w:t>
+            </w:r>
+            <w:r>
+              <w:rPr>
+                <w:rStyle w:val="Hyperlink"/>
+                <w:noProof/>
+              </w:rPr>
+              <w:t>)</w:t>
+            </w:r>
+            <w:r>
+              <w:rPr>
+                <w:noProof/>
+                <w:webHidden/>
+              </w:rPr>
+              <w:tab/>
+            </w:r>
+            <w:r>
+              <w:rPr>
+                <w:noProof/>
+                <w:webHidden/>
+              </w:rPr>
+              <w:fldChar w:fldCharType="begin"/>
+            </w:r>
+            <w:r>
+              <w:rPr>
+                <w:noProof/>
+                <w:webHidden/>
+              </w:rPr>
+              <w:instrText xml:space="preserve"> PAGEREF _Toc118288372 \h </w:instrText>
+            </w:r>
+            <w:r>
+              <w:rPr>
+                <w:noProof/>
+                <w:webHidden/>
+              </w:rPr>
+            </w:r>
+            <w:r>
+              <w:rPr>
+                <w:noProof/>
+                <w:webHidden/>
+              </w:rPr>
+              <w:fldChar w:fldCharType="separate"/>
+            </w:r>
+            <w:r>
+              <w:rPr>
+                <w:noProof/>
+                <w:webHidden/>
+              </w:rPr>
+              <w:t>5</w:t>
+            </w:r>
+            <w:r>
+              <w:rPr>
+                <w:noProof/>
+                <w:webHidden/>
+              </w:rPr>
+              <w:fldChar w:fldCharType="end"/>
+            </w:r>
+          </w:hyperlink>
+        </w:p>
+        <w:p>
+          <w:pPr>
+            <w:pStyle w:val="TOC4"/>
+            <w:tabs>
+              <w:tab w:val="right" w:leader="dot" w:pos="9350"/>
+            </w:tabs>
+            <w:rPr>
+              <w:rFonts w:asciiTheme="minorHAnsi" w:eastAsiaTheme="minorEastAsia" w:hAnsiTheme="minorHAnsi" w:cstheme="minorBidi"/>
+              <w:noProof/>
+              <w:lang w:bidi="ar-SA"/>
+            </w:rPr>
+          </w:pPr>
+          <w:hyperlink w:anchor="_Toc118288373" w:history="1">
+            <w:r>
+              <w:rPr>
+                <w:rStyle w:val="Hyperlink"/>
+                <w:noProof/>
+              </w:rPr>
+              <w:t>Use Case UC1: Process Sale</w:t>
+            </w:r>
+            <w:r>
+              <w:rPr>
+                <w:noProof/>
+                <w:webHidden/>
+              </w:rPr>
+              <w:tab/>
+            </w:r>
+            <w:r>
+              <w:rPr>
+                <w:noProof/>
+                <w:webHidden/>
+              </w:rPr>
+              <w:fldChar w:fldCharType="begin"/>
+            </w:r>
+            <w:r>
+              <w:rPr>
+                <w:noProof/>
+                <w:webHidden/>
+              </w:rPr>
+              <w:instrText xml:space="preserve"> PAGEREF _Toc118288373 \h </w:instrText>
+            </w:r>
+            <w:r>
+              <w:rPr>
+                <w:noProof/>
+                <w:webHidden/>
+              </w:rPr>
+            </w:r>
+            <w:r>
+              <w:rPr>
+                <w:noProof/>
+                <w:webHidden/>
+              </w:rPr>
+              <w:fldChar w:fldCharType="separate"/>
+            </w:r>
+            <w:r>
+              <w:rPr>
+                <w:noProof/>
+                <w:webHidden/>
+              </w:rPr>
+              <w:t>5</w:t>
             </w:r>
             <w:r>
               <w:rPr>
@@ -1281,7 +1659,7 @@
       <w:pPr>
         <w:pStyle w:val="Heading1"/>
       </w:pPr>
-      <w:bookmarkStart w:id="2" w:name="_Toc136423575"/>
+      <w:bookmarkStart w:id="2" w:name="_Toc118288358"/>
       <w:r>
         <w:t>CHAPTER 1 PROJECT PROPOSAL</w:t>
       </w:r>
@@ -1300,7 +1678,7 @@
         <w:pStyle w:val="Heading2"/>
       </w:pPr>
       <w:bookmarkStart w:id="3" w:name="_Toc101427039"/>
-      <w:bookmarkStart w:id="4" w:name="_Toc136423576"/>
+      <w:bookmarkStart w:id="4" w:name="_Toc118288359"/>
       <w:r>
         <w:t>Introduction</w:t>
       </w:r>
@@ -1323,6 +1701,7 @@
         <w:pStyle w:val="Heading1"/>
       </w:pPr>
       <w:r>
+        <w:lastRenderedPageBreak/>
         <w:tab/>
       </w:r>
       <w:r>
@@ -1334,7 +1713,7 @@
         <w:pStyle w:val="Heading2"/>
       </w:pPr>
       <w:bookmarkStart w:id="5" w:name="_Toc101427040"/>
-      <w:bookmarkStart w:id="6" w:name="_Toc136423577"/>
+      <w:bookmarkStart w:id="6" w:name="_Toc118288360"/>
       <w:r>
         <w:t>Vision and Business Case</w:t>
       </w:r>
@@ -1344,243 +1723,236 @@
     <w:p/>
     <w:p>
       <w:r>
-        <w:t xml:space="preserve">The vision of the Event Management System is to be the go-to platform for universities and their stakeholders to manage all aspects of event planning, organization and execution. The system aims to </w:t>
-      </w:r>
+        <w:t>The vision of the Event Management System is to be the go-to platform for universities and their stakeholders to manage all aspects of event planning, organization and execution. The system aims to streamline the event management process, from initial planning stages to follow up after the event's completion. The ultimate goal is to create a platform that empowers administrators and event planners to deliver successful, engaging and memorable events.</w:t>
+      </w:r>
+    </w:p>
+    <w:p/>
+    <w:p>
+      <w:r>
+        <w:t>The business case for the Event Management System is built on a number of key factors. Firstly, the system offers significant cost savings through reduced expenses associated with event planning and management. By automating administrative tasks and streamlining workflows, the system reduces the time and resources required to plan events, freeing up university stakeholders to focus on other important responsibilities.</w:t>
+      </w:r>
+    </w:p>
+    <w:p/>
+    <w:p>
+      <w:r>
+        <w:t>Secondly, the system improves the overall event experience for all stakeholders involved. By offering a single platform for event planning and management, the system creates a more efficient, streamlined process, allowing organizers to spend more time on creating engaging and memorable events. Increased engagement and satisfaction with events will help to build stronger connections with stakeholders and promote positive reputation for the university.</w:t>
+      </w:r>
+    </w:p>
+    <w:p/>
+    <w:p>
+      <w:r>
+        <w:t>Finally, the Event Management System offers valuable insights into the success of events, which can be used to improve future planning and execution. Through collecting feedback and evaluating performance metrics, the system helps universities to identify areas for improvement and make data-driven decisions when planning future events.</w:t>
+      </w:r>
+    </w:p>
+    <w:p/>
+    <w:p>
+      <w:r>
+        <w:t>Overall, the combination of cost savings, improved event experiences and valuable insights make the Event Management System an essential tool for universities looking to create successful, engaging and memorable events.</w:t>
+      </w:r>
+    </w:p>
+    <w:p>
+      <w:pPr>
+        <w:pStyle w:val="Heading2"/>
+      </w:pPr>
+      <w:bookmarkStart w:id="7" w:name="_Toc101427041"/>
+      <w:bookmarkStart w:id="8" w:name="_Toc118288361"/>
+      <w:r>
+        <w:t>Use-Case Model</w:t>
+      </w:r>
+      <w:bookmarkEnd w:id="7"/>
+      <w:bookmarkEnd w:id="8"/>
+      <w:r>
+        <w:t xml:space="preserve"> (Functional Requirements)</w:t>
+      </w:r>
+    </w:p>
+    <w:p>
+      <w:r>
+        <w:t>The use case model for the Event Management System includes various actors and their interactions with the system.</w:t>
+      </w:r>
+    </w:p>
+    <w:p/>
+    <w:p>
       <w:r>
         <w:lastRenderedPageBreak/>
-        <w:t>streamline the event management process, from initial planning stages to follow up after the event's completion. The ultimate goal is to create a platform that empowers administrators and event planners to deliver successful, engaging and memorable events.</w:t>
+        <w:t>1. Create Event: This use case involves the administrator or event planner creating a new event in the system. They provide details such as event name, date, time, venue, and other relevant information.</w:t>
       </w:r>
     </w:p>
     <w:p/>
     <w:p>
       <w:r>
-        <w:t>The business case for the Event Management System is built on a number of key factors. Firstly, the system offers significant cost savings through reduced expenses associated with event planning and management. By automating administrative tasks and streamlining workflows, the system reduces the time and resources required to plan events, freeing up university stakeholders to focus on other important responsibilities.</w:t>
+        <w:t>2. Edit Event: This use case involves the administrator or event planner making changes to an existing event in the system. They can modify event details such as date, time, venue, and other relevant information.</w:t>
       </w:r>
     </w:p>
     <w:p/>
     <w:p>
       <w:r>
-        <w:t>Secondly, the system improves the overall event experience for all stakeholders involved. By offering a single platform for event planning and management, the system creates a more efficient, streamlined process, allowing organizers to spend more time on creating engaging and memorable events. Increased engagement and satisfaction with events will help to build stronger connections with stakeholders and promote positive reputation for the university.</w:t>
+        <w:t>3. Delete Event: This use case involves the administrator or event planner deleting an event from the system.</w:t>
       </w:r>
     </w:p>
     <w:p/>
     <w:p>
       <w:r>
-        <w:t>Finally, the Event Management System offers valuable insights into the success of events, which can be used to improve future planning and execution. Through collecting feedback and evaluating performance metrics, the system helps universities to identify areas for improvement and make data-driven decisions when planning future events.</w:t>
+        <w:t>4. Manage Registrations: This use case involves managing the event registration process, where attendees can register for an event. Attendees can register themselves, and the system will capture attendee information and send confirmation notifications.</w:t>
       </w:r>
     </w:p>
     <w:p/>
     <w:p>
       <w:r>
-        <w:t>Overall, the combination of cost savings, improved event experiences and valuable insights make the Event Management System an essential tool for universities looking to create successful, engaging and memorable events.</w:t>
+        <w:t>5. Manage Attendees: This use case involves managing the list of attendees that have registered for an event. The system can generate attendee lists, manage waitlists, and track attendance.</w:t>
+      </w:r>
+    </w:p>
+    <w:p/>
+    <w:p>
+      <w:r>
+        <w:t>6. Manage Payments: This use case involves managing payments for an event. The system can process and track payments, generate invoices, and issue refunds.</w:t>
+      </w:r>
+    </w:p>
+    <w:p/>
+    <w:p>
+      <w:r>
+        <w:t>7. Manage Feedback: This use case allows attendees to provide feedback about the event. The system captures feedback and presents it to the administrator or event planner for review.</w:t>
+      </w:r>
+    </w:p>
+    <w:p/>
+    <w:p>
+      <w:r>
+        <w:t>8. Generate Reports: This use case involves generating reports about the event, including attendance, feedback, financial information, and other relevant details.</w:t>
+      </w:r>
+    </w:p>
+    <w:p/>
+    <w:p>
+      <w:r>
+        <w:t>9. Manage Communication: This use case involves managing communication related to the event. The system can send notifications to attendees, update them about changes, and provide follow-up information.</w:t>
+      </w:r>
+    </w:p>
+    <w:p/>
+    <w:p>
+      <w:r>
+        <w:lastRenderedPageBreak/>
+        <w:t>Overall, the use case model for the Event Management System covers various aspects of event planning, management, and execution. The system is designed to streamline the entire event process, from planning to follow-up, and enhance the overall event experience for all stakeholders.</w:t>
       </w:r>
     </w:p>
     <w:p>
       <w:pPr>
         <w:pStyle w:val="Heading2"/>
       </w:pPr>
-      <w:bookmarkStart w:id="7" w:name="_Toc101427041"/>
-      <w:bookmarkStart w:id="8" w:name="_Toc136423578"/>
-      <w:r>
-        <w:t>Use-Case Model</w:t>
-      </w:r>
-      <w:bookmarkEnd w:id="7"/>
-      <w:r>
-        <w:t xml:space="preserve"> (Functional Requirements)</w:t>
-      </w:r>
-      <w:bookmarkEnd w:id="8"/>
-    </w:p>
-    <w:p>
-      <w:r>
-        <w:t>The use case model for the Event Management System includes various actors and their interactions with the system.</w:t>
+      <w:bookmarkStart w:id="9" w:name="_Toc101427042"/>
+      <w:bookmarkStart w:id="10" w:name="_Toc118288362"/>
+      <w:r>
+        <w:t>Supplementary Specification</w:t>
+      </w:r>
+      <w:bookmarkEnd w:id="9"/>
+      <w:bookmarkEnd w:id="10"/>
+      <w:r>
+        <w:t xml:space="preserve"> (Non Functional)</w:t>
+      </w:r>
+    </w:p>
+    <w:p>
+      <w:r>
+        <w:t>1. User Accounts</w:t>
+      </w:r>
+    </w:p>
+    <w:p>
+      <w:r>
+        <w:t>The system should allow for the creation of user accounts for faculty, staff, students, and external users. Each account should have a unique username and password combination that allows them to access their account information and perform certain tasks.</w:t>
       </w:r>
     </w:p>
     <w:p/>
     <w:p>
       <w:r>
-        <w:t>1. Create Event: This use case involves the administrator or event planner creating a new event in the system. They provide details such as event name, date, time, venue, and other relevant information.</w:t>
+        <w:t>2. Event Creation</w:t>
+      </w:r>
+    </w:p>
+    <w:p>
+      <w:r>
+        <w:t>The system should provide an interface for administrators to create and schedule events. This interface should allow users to input event details, such as the type of event, date, time, location, and any special requirements such as audiovisual equipment or catering. The system should also support the ability to manage multiple events at the same time.</w:t>
       </w:r>
     </w:p>
     <w:p/>
     <w:p>
       <w:r>
+        <w:t>3. Event Registration</w:t>
+      </w:r>
+    </w:p>
+    <w:p>
+      <w:r>
+        <w:t>The system should allow users to register for events. This should include features such as choosing which events to attend, adding additional attendees, and providing special requirements or needs. The system should also confirm their registration and send them an email confirmation of their registration details.</w:t>
+      </w:r>
+    </w:p>
+    <w:p/>
+    <w:p>
+      <w:r>
+        <w:t>4. Event Payment</w:t>
+      </w:r>
+    </w:p>
+    <w:p>
+      <w:r>
+        <w:t>The system should allow users to make payments for events, either online or offline. For online payments, the system should integrate with common payment gateway providers such as PayPal or Stripe. For offline payments, the system should provide options for users to pay by check or in person.</w:t>
+      </w:r>
+    </w:p>
+    <w:p/>
+    <w:p>
+      <w:r>
+        <w:t>5. Event Management</w:t>
+      </w:r>
+    </w:p>
+    <w:p>
+      <w:r>
+        <w:t>The system should provide event managers with features to manage events such as checking attendance, sending event reminders to attendees, and updating event details. This should include support for managing multiple events at the same time.</w:t>
+      </w:r>
+    </w:p>
+    <w:p/>
+    <w:p>
+      <w:r>
         <w:lastRenderedPageBreak/>
-        <w:t>2. Edit Event: This use case involves the administrator or event planner making changes to an existing event in the system. They can modify event details such as date, time, venue, and other relevant information.</w:t>
+        <w:t>6. Reporting</w:t>
+      </w:r>
+    </w:p>
+    <w:p>
+      <w:r>
+        <w:t>The system should provide administrators with features to generate reports on events, attendance, and revenue. This should include the ability to customize reports based on specific criteria, such as event type or date range. The system should also allow for exporting data in commonly used file formats, such as CSV or Excel.</w:t>
       </w:r>
     </w:p>
     <w:p/>
     <w:p>
       <w:r>
-        <w:t>3. Delete Event: This use case involves the administrator or event planner deleting an event from the system.</w:t>
+        <w:t>7. Security</w:t>
+      </w:r>
+    </w:p>
+    <w:p>
+      <w:r>
+        <w:t>The system should have robust security features such as encryption and user authentication to ensure the privacy of user data. User access to the system should be restricted based on their user role, and permissions should be granted only to users who need it.</w:t>
       </w:r>
     </w:p>
     <w:p/>
     <w:p>
       <w:r>
-        <w:t>4. Manage Registrations: This use case involves managing the event registration process, where attendees can register for an event. Attendees can register themselves, and the system will capture attendee information and send confirmation notifications.</w:t>
+        <w:t>8. Availability</w:t>
+      </w:r>
+    </w:p>
+    <w:p>
+      <w:r>
+        <w:t>The system should be available 24/7 on any device. The system should also be scalable to accommodate a large number of users and multiple ongoing events.</w:t>
       </w:r>
     </w:p>
     <w:p/>
     <w:p>
       <w:r>
-        <w:t>5. Manage Attendees: This use case involves managing the list of attendees that have registered for an event. The system can generate attendee lists, manage waitlists, and track attendance.</w:t>
+        <w:t>9. Customer Support</w:t>
+      </w:r>
+    </w:p>
+    <w:p>
+      <w:r>
+        <w:t>The system should provide customer support via email, phone, or chat to help users with any issues they may have. Customer support should be available during business hours and have a response time of no more than 24 hours.</w:t>
       </w:r>
     </w:p>
     <w:p/>
     <w:p>
-      <w:r>
-        <w:t>6. Manage Payments: This use case involves managing payments for an event. The system can process and track payments, generate invoices, and issue refunds.</w:t>
-      </w:r>
-    </w:p>
-    <w:p/>
-    <w:p>
-      <w:r>
-        <w:t>7. Manage Feedback: This use case allows attendees to provide feedback about the event. The system captures feedback and presents it to the administrator or event planner for review.</w:t>
-      </w:r>
-    </w:p>
-    <w:p/>
-    <w:p>
-      <w:r>
-        <w:t>8. Generate Reports: This use case involves generating reports about the event, including attendance, feedback, financial information, and other relevant details.</w:t>
-      </w:r>
-    </w:p>
-    <w:p/>
-    <w:p>
-      <w:r>
-        <w:t>9. Manage Communication: This use case involves managing communication related to the event. The system can send notifications to attendees, update them about changes, and provide follow-up information.</w:t>
-      </w:r>
-    </w:p>
-    <w:p/>
-    <w:p>
-      <w:r>
-        <w:t>Overall, the use case model for the Event Management System covers various aspects of event planning, management, and execution. The system is designed to streamline the entire event process, from planning to follow-up, and enhance the overall event experience for all stakeholders.</w:t>
-      </w:r>
-    </w:p>
-    <w:p>
       <w:pPr>
         <w:pStyle w:val="Heading2"/>
       </w:pPr>
-      <w:bookmarkStart w:id="9" w:name="_Toc101427042"/>
-      <w:bookmarkStart w:id="10" w:name="_Toc136423579"/>
-      <w:r>
-        <w:lastRenderedPageBreak/>
-        <w:t>Supplementary Specification</w:t>
-      </w:r>
-      <w:bookmarkEnd w:id="9"/>
-      <w:r>
-        <w:t xml:space="preserve"> (Non Functional)</w:t>
-      </w:r>
-      <w:bookmarkEnd w:id="10"/>
-    </w:p>
-    <w:p>
-      <w:r>
-        <w:t>1. User Accounts</w:t>
-      </w:r>
-    </w:p>
-    <w:p>
-      <w:r>
-        <w:t>The system should allow for the creation of user accounts for faculty, staff, students, and external users. Each account should have a unique username and password combination that allows them to access their account information and perform certain tasks.</w:t>
-      </w:r>
-    </w:p>
-    <w:p/>
-    <w:p>
-      <w:r>
-        <w:t>2. Event Creation</w:t>
-      </w:r>
-    </w:p>
-    <w:p>
-      <w:r>
-        <w:t>The system should provide an interface for administrators to create and schedule events. This interface should allow users to input event details, such as the type of event, date, time, location, and any special requirements such as audiovisual equipment or catering. The system should also support the ability to manage multiple events at the same time.</w:t>
-      </w:r>
-    </w:p>
-    <w:p/>
-    <w:p>
-      <w:r>
-        <w:t>3. Event Registration</w:t>
-      </w:r>
-    </w:p>
-    <w:p>
-      <w:r>
-        <w:t>The system should allow users to register for events. This should include features such as choosing which events to attend, adding additional attendees, and providing special requirements or needs. The system should also confirm their registration and send them an email confirmation of their registration details.</w:t>
-      </w:r>
-    </w:p>
-    <w:p/>
-    <w:p>
-      <w:r>
-        <w:t>4. Event Payment</w:t>
-      </w:r>
-    </w:p>
-    <w:p>
-      <w:r>
-        <w:t>The system should allow users to make payments for events, either online or offline. For online payments, the system should integrate with common payment gateway providers such as PayPal or Stripe. For offline payments, the system should provide options for users to pay by check or in person.</w:t>
-      </w:r>
-    </w:p>
-    <w:p/>
-    <w:p>
-      <w:r>
-        <w:t>5. Event Management</w:t>
-      </w:r>
-    </w:p>
-    <w:p>
-      <w:r>
-        <w:t>The system should provide event managers with features to manage events such as checking attendance, sending event reminders to attendees, and updating event details. This should include support for managing multiple events at the same time.</w:t>
-      </w:r>
-    </w:p>
-    <w:p/>
-    <w:p>
-      <w:r>
-        <w:t>6. Reporting</w:t>
-      </w:r>
-    </w:p>
-    <w:p>
-      <w:r>
-        <w:t xml:space="preserve">The system should provide administrators with features to generate reports on events, attendance, and revenue. This should include the ability to customize reports based on specific criteria, such as event </w:t>
-      </w:r>
-      <w:r>
-        <w:lastRenderedPageBreak/>
-        <w:t>type or date range. The system should also allow for exporting data in commonly used file formats, such as CSV or Excel.</w:t>
-      </w:r>
-    </w:p>
-    <w:p/>
-    <w:p>
-      <w:r>
-        <w:t>7. Security</w:t>
-      </w:r>
-    </w:p>
-    <w:p>
-      <w:r>
-        <w:t>The system should have robust security features such as encryption and user authentication to ensure the privacy of user data. User access to the system should be restricted based on their user role, and permissions should be granted only to users who need it.</w:t>
-      </w:r>
-    </w:p>
-    <w:p/>
-    <w:p>
-      <w:r>
-        <w:t>8. Availability</w:t>
-      </w:r>
-    </w:p>
-    <w:p>
-      <w:r>
-        <w:t>The system should be available 24/7 on any device. The system should also be scalable to accommodate a large number of users and multiple ongoing events.</w:t>
-      </w:r>
-    </w:p>
-    <w:p/>
-    <w:p>
-      <w:r>
-        <w:t>9. Customer Support</w:t>
-      </w:r>
-    </w:p>
-    <w:p>
-      <w:r>
-        <w:t>The system should provide customer support via email, phone, or chat to help users with any issues they may have. Customer support should be available during business hours and have a response time of no more than 24 hours.</w:t>
-      </w:r>
-    </w:p>
-    <w:p/>
-    <w:p>
-      <w:pPr>
-        <w:pStyle w:val="Heading2"/>
-      </w:pPr>
       <w:bookmarkStart w:id="11" w:name="_Toc101427044"/>
-      <w:bookmarkStart w:id="12" w:name="_Toc136423580"/>
+      <w:bookmarkStart w:id="12" w:name="_Toc118288364"/>
       <w:r>
         <w:t>Risk List &amp; Risk Management Plan</w:t>
       </w:r>
@@ -1610,6 +1982,7 @@
     </w:p>
     <w:p>
       <w:r>
+        <w:lastRenderedPageBreak/>
         <w:t>4. Inadequate user training - User error resulting from a lack of training on the event management system, resulting in errors that can impact the success of events.</w:t>
       </w:r>
     </w:p>
@@ -1620,71 +1993,71 @@
     </w:p>
     <w:p>
       <w:r>
+        <w:t>6. Conflicts with other university events - Overlapping or conflicting event schedules, leading to reduced attendance and lower revenue.</w:t>
+      </w:r>
+    </w:p>
+    <w:p>
+      <w:r>
+        <w:t>7. Student conflicts of interest - Due to conflicts of interest between student organisations, it is possible that some events are favoured more than others, resulting in an unequal distribution of resources.</w:t>
+      </w:r>
+    </w:p>
+    <w:p>
+      <w:r>
+        <w:t>8. Revenue loss - Ineffective monetisation strategies leading to low revenue generation or no revenue at all, hampering future event planning.</w:t>
+      </w:r>
+    </w:p>
+    <w:p/>
+    <w:p>
+      <w:r>
+        <w:t>Risk Management Plan:</w:t>
+      </w:r>
+    </w:p>
+    <w:p/>
+    <w:p>
+      <w:r>
+        <w:t>1. Technical issues can be minimised through regular maintenance and backup procedures of the event management system. Technical staff should be on standby to fix any technical issues that arise quickly.</w:t>
+      </w:r>
+    </w:p>
+    <w:p/>
+    <w:p>
+      <w:r>
+        <w:t>2. Use strong security measures and protocols to prevent cybersecurity attacks. Continuous security testing and training should also be provided to staff.</w:t>
+      </w:r>
+    </w:p>
+    <w:p/>
+    <w:p>
+      <w:r>
+        <w:t>3. Implement strict data privacy policies to prevent personal data breaches, encryption of data, and minimising access to personal data.</w:t>
+      </w:r>
+    </w:p>
+    <w:p/>
+    <w:p>
+      <w:r>
+        <w:t>4. Provide adequate training to users of the system promote understanding and usage best practices.</w:t>
+      </w:r>
+    </w:p>
+    <w:p/>
+    <w:p>
+      <w:r>
+        <w:t>5. Establish effective communication strategies to ensure event details are communicated accurately and effectively.</w:t>
+      </w:r>
+    </w:p>
+    <w:p/>
+    <w:p>
+      <w:r>
+        <w:t>6. Plan well in advance to avoid scheduling conflicts, ensuring events are appropriately spaced apart.</w:t>
+      </w:r>
+    </w:p>
+    <w:p/>
+    <w:p>
+      <w:r>
         <w:lastRenderedPageBreak/>
-        <w:t>6. Conflicts with other university events - Overlapping or conflicting event schedules, leading to reduced attendance and lower revenue.</w:t>
-      </w:r>
-    </w:p>
-    <w:p>
-      <w:r>
-        <w:t>7. Student conflicts of interest - Due to conflicts of interest between student organisations, it is possible that some events are favoured more than others, resulting in an unequal distribution of resources.</w:t>
-      </w:r>
-    </w:p>
-    <w:p>
-      <w:r>
-        <w:t>8. Revenue loss - Ineffective monetisation strategies leading to low revenue generation or no revenue at all, hampering future event planning.</w:t>
+        <w:t>7. Monitor any potential conflicts between student groups and manage resources equitably.</w:t>
       </w:r>
     </w:p>
     <w:p/>
     <w:p>
       <w:r>
-        <w:t>Risk Management Plan:</w:t>
-      </w:r>
-    </w:p>
-    <w:p/>
-    <w:p>
-      <w:r>
-        <w:t>1. Technical issues can be minimised through regular maintenance and backup procedures of the event management system. Technical staff should be on standby to fix any technical issues that arise quickly.</w:t>
-      </w:r>
-    </w:p>
-    <w:p/>
-    <w:p>
-      <w:r>
-        <w:t>2. Use strong security measures and protocols to prevent cybersecurity attacks. Continuous security testing and training should also be provided to staff.</w:t>
-      </w:r>
-    </w:p>
-    <w:p/>
-    <w:p>
-      <w:r>
-        <w:t>3. Implement strict data privacy policies to prevent personal data breaches, encryption of data, and minimising access to personal data.</w:t>
-      </w:r>
-    </w:p>
-    <w:p/>
-    <w:p>
-      <w:r>
-        <w:t>4. Provide adequate training to users of the system promote understanding and usage best practices.</w:t>
-      </w:r>
-    </w:p>
-    <w:p/>
-    <w:p>
-      <w:r>
-        <w:t>5. Establish effective communication strategies to ensure event details are communicated accurately and effectively.</w:t>
-      </w:r>
-    </w:p>
-    <w:p/>
-    <w:p>
-      <w:r>
-        <w:t>6. Plan well in advance to avoid scheduling conflicts, ensuring events are appropriately spaced apart.</w:t>
-      </w:r>
-    </w:p>
-    <w:p/>
-    <w:p>
-      <w:r>
-        <w:t>7. Monitor any potential conflicts between student groups and manage resources equitably.</w:t>
-      </w:r>
-    </w:p>
-    <w:p/>
-    <w:p>
-      <w:r>
         <w:t>8. Develop monetisation strategies that generate sustainable revenue streams, optimising revenue generation by adopting creative event marketing campaigns, sponsorship opportunities etc.</w:t>
       </w:r>
     </w:p>
@@ -1700,15 +2073,29 @@
         <w:pStyle w:val="Heading1"/>
       </w:pPr>
       <w:bookmarkStart w:id="13" w:name="_Toc101427045"/>
-      <w:bookmarkStart w:id="14" w:name="_Toc136423581"/>
-      <w:r>
-        <w:t>CHAPTER 2 USE CASE</w:t>
+      <w:bookmarkStart w:id="14" w:name="_Toc118288365"/>
+      <w:r>
+        <w:t xml:space="preserve">CHAPTER 2 USE </w:t>
+      </w:r>
+      <w:r>
+        <w:t>CASES</w:t>
+      </w:r>
+    </w:p>
+    <w:p>
+      <w:pPr>
+        <w:pStyle w:val="Heading2"/>
+      </w:pPr>
+      <w:r>
+        <w:t xml:space="preserve">USE </w:t>
+      </w:r>
+      <w:r>
+        <w:t>CASE</w:t>
       </w:r>
       <w:bookmarkEnd w:id="13"/>
-      <w:r>
-        <w:t xml:space="preserve"> Diagram:</w:t>
-      </w:r>
       <w:bookmarkEnd w:id="14"/>
+      <w:r>
+        <w:t xml:space="preserve"> Diagram</w:t>
+      </w:r>
     </w:p>
     <w:p>
       <w:pPr>
@@ -1717,7 +2104,8 @@
           <w:u w:val="single"/>
         </w:rPr>
       </w:pPr>
-      <w:bookmarkStart w:id="15" w:name="_Toc101427047"/>
+      <w:bookmarkStart w:id="15" w:name="_Toc118288367"/>
+      <w:bookmarkStart w:id="16" w:name="_Toc101427047"/>
       <w:r>
         <w:rPr>
           <w:b/>
@@ -1769,11 +2157,10 @@
       <w:pPr>
         <w:pStyle w:val="Heading2"/>
       </w:pPr>
-      <w:bookmarkStart w:id="16" w:name="_Toc136423582"/>
       <w:r>
         <w:t>Use Cases Distribution</w:t>
       </w:r>
-      <w:bookmarkEnd w:id="16"/>
+      <w:bookmarkEnd w:id="15"/>
     </w:p>
     <w:p/>
     <w:tbl>
@@ -1804,7 +2191,6 @@
               </w:rPr>
             </w:pPr>
             <w:r>
-              <w:lastRenderedPageBreak/>
               <w:t>S#</w:t>
             </w:r>
           </w:p>
@@ -2221,13 +2607,13 @@
           </w:p>
         </w:tc>
       </w:tr>
+      <w:bookmarkEnd w:id="16"/>
     </w:tbl>
     <w:p>
       <w:pPr>
-        <w:pStyle w:val="Heading2"/>
-      </w:pPr>
-    </w:p>
-    <w:bookmarkEnd w:id="15"/>
+        <w:pStyle w:val="doclist"/>
+      </w:pPr>
+    </w:p>
     <w:p>
       <w:pPr>
         <w:spacing w:after="0" w:line="240" w:lineRule="auto"/>
@@ -2244,267 +2630,1597 @@
     </w:p>
     <w:p>
       <w:pPr>
+        <w:pStyle w:val="Heading2"/>
+      </w:pPr>
+      <w:r>
+        <w:lastRenderedPageBreak/>
+        <w:t>Brief level of Use Cases</w:t>
+      </w:r>
+    </w:p>
+    <w:p>
+      <w:pPr>
+        <w:rPr>
+          <w:b/>
+          <w:sz w:val="36"/>
+          <w:szCs w:val="36"/>
+        </w:rPr>
+      </w:pPr>
+    </w:p>
+    <w:p>
+      <w:pPr>
+        <w:pStyle w:val="Heading3"/>
+      </w:pPr>
+      <w:r>
+        <w:t>Mian Habib</w:t>
+      </w:r>
+    </w:p>
+    <w:p>
+      <w:pPr>
+        <w:pStyle w:val="Heading4"/>
+      </w:pPr>
+      <w:r>
+        <w:t xml:space="preserve">Add Event: </w:t>
+      </w:r>
+    </w:p>
+    <w:p>
+      <w:pPr>
+        <w:rPr>
+          <w:sz w:val="28"/>
+          <w:szCs w:val="28"/>
+        </w:rPr>
+      </w:pPr>
+      <w:r>
+        <w:rPr>
+          <w:sz w:val="28"/>
+          <w:szCs w:val="28"/>
+        </w:rPr>
+        <w:t>User adds new events to the system by filling a form with required fields and clicking "Submit" button.</w:t>
+      </w:r>
+    </w:p>
+    <w:p>
+      <w:pPr>
+        <w:rPr>
+          <w:sz w:val="36"/>
+          <w:szCs w:val="36"/>
+        </w:rPr>
+      </w:pPr>
+    </w:p>
+    <w:p>
+      <w:pPr>
+        <w:pStyle w:val="Heading4"/>
+      </w:pPr>
+      <w:r>
+        <w:t xml:space="preserve">2.Delete Teacher: </w:t>
+      </w:r>
+    </w:p>
+    <w:p>
+      <w:pPr>
+        <w:rPr>
+          <w:sz w:val="28"/>
+          <w:szCs w:val="28"/>
+        </w:rPr>
+      </w:pPr>
+      <w:r>
+        <w:rPr>
+          <w:sz w:val="28"/>
+          <w:szCs w:val="28"/>
+        </w:rPr>
+        <w:t>Administrator removes a teacher from the system by selecting the teacher to delete, confirming the deletion, and clicking "Delete" button.</w:t>
+      </w:r>
+    </w:p>
+    <w:p>
+      <w:pPr>
+        <w:rPr>
+          <w:sz w:val="36"/>
+          <w:szCs w:val="36"/>
+        </w:rPr>
+      </w:pPr>
+    </w:p>
+    <w:p>
+      <w:pPr>
+        <w:pStyle w:val="Heading4"/>
+      </w:pPr>
+      <w:r>
+        <w:t xml:space="preserve">3.Add Teacher: </w:t>
+      </w:r>
+    </w:p>
+    <w:p>
+      <w:pPr>
+        <w:rPr>
+          <w:sz w:val="28"/>
+          <w:szCs w:val="28"/>
+        </w:rPr>
+      </w:pPr>
+      <w:r>
+        <w:rPr>
+          <w:sz w:val="28"/>
+          <w:szCs w:val="28"/>
+        </w:rPr>
+        <w:t>Administrator adds a new teacher to the system by filling a form with required details and clicking "Submit" button.</w:t>
+      </w:r>
+    </w:p>
+    <w:p>
+      <w:pPr>
+        <w:rPr>
+          <w:sz w:val="36"/>
+          <w:szCs w:val="36"/>
+        </w:rPr>
+      </w:pPr>
+    </w:p>
+    <w:p>
+      <w:pPr>
+        <w:pStyle w:val="Heading4"/>
+      </w:pPr>
+      <w:r>
+        <w:t xml:space="preserve">4.View Students: </w:t>
+      </w:r>
+    </w:p>
+    <w:p>
+      <w:pPr>
+        <w:rPr>
+          <w:sz w:val="28"/>
+          <w:szCs w:val="28"/>
+        </w:rPr>
+      </w:pPr>
+      <w:r>
+        <w:rPr>
+          <w:sz w:val="28"/>
+          <w:szCs w:val="28"/>
+        </w:rPr>
+        <w:t>Teacher views a list of students in a class by selecting the class and viewing student infor</w:t>
+      </w:r>
+      <w:bookmarkStart w:id="17" w:name="_GoBack"/>
+      <w:bookmarkEnd w:id="17"/>
+      <w:r>
+        <w:rPr>
+          <w:sz w:val="28"/>
+          <w:szCs w:val="28"/>
+        </w:rPr>
+        <w:t>mation such as name, contact details, and attendance.</w:t>
+      </w:r>
+    </w:p>
+    <w:p>
+      <w:pPr>
+        <w:rPr>
+          <w:sz w:val="36"/>
+          <w:szCs w:val="36"/>
+        </w:rPr>
+      </w:pPr>
+    </w:p>
+    <w:p>
+      <w:pPr>
+        <w:pStyle w:val="Heading4"/>
+      </w:pPr>
+      <w:r>
+        <w:t xml:space="preserve">5.Add Students: </w:t>
+      </w:r>
+    </w:p>
+    <w:p>
+      <w:pPr>
+        <w:rPr>
+          <w:sz w:val="28"/>
+          <w:szCs w:val="28"/>
+        </w:rPr>
+      </w:pPr>
+      <w:r>
+        <w:rPr>
+          <w:sz w:val="28"/>
+          <w:szCs w:val="28"/>
+        </w:rPr>
+        <w:t>Administrator adds new students to the system by filling a form with required details and clicking "Submit" button.</w:t>
+      </w:r>
+    </w:p>
+    <w:p>
+      <w:pPr>
+        <w:rPr>
+          <w:sz w:val="36"/>
+          <w:szCs w:val="36"/>
+        </w:rPr>
+      </w:pPr>
+    </w:p>
+    <w:p>
+      <w:pPr>
+        <w:rPr>
+          <w:sz w:val="36"/>
+          <w:szCs w:val="36"/>
+        </w:rPr>
+      </w:pPr>
+      <w:r>
+        <w:rPr>
+          <w:rFonts w:asciiTheme="majorHAnsi" w:eastAsiaTheme="majorEastAsia" w:hAnsiTheme="majorHAnsi" w:cstheme="majorBidi"/>
+          <w:i/>
+          <w:iCs/>
+          <w:color w:val="365F91" w:themeColor="accent1" w:themeShade="BF"/>
+        </w:rPr>
+        <w:t>6.Delete Student:</w:t>
+      </w:r>
+      <w:r>
+        <w:rPr>
+          <w:sz w:val="36"/>
+          <w:szCs w:val="36"/>
+        </w:rPr>
+        <w:t xml:space="preserve"> </w:t>
+      </w:r>
+    </w:p>
+    <w:p>
+      <w:pPr>
+        <w:rPr>
+          <w:sz w:val="36"/>
+          <w:szCs w:val="36"/>
+        </w:rPr>
+      </w:pPr>
+      <w:r>
+        <w:rPr>
+          <w:sz w:val="28"/>
+          <w:szCs w:val="28"/>
+        </w:rPr>
+        <w:t>Administrator removes a student from the system by selecting the student to delete, confirming the deletion, and clicking "Delete" button.</w:t>
+      </w:r>
+    </w:p>
+    <w:p>
+      <w:pPr>
+        <w:rPr>
+          <w:sz w:val="36"/>
+          <w:szCs w:val="36"/>
+        </w:rPr>
+      </w:pPr>
+    </w:p>
+    <w:p>
+      <w:pPr>
+        <w:rPr>
+          <w:rFonts w:asciiTheme="majorHAnsi" w:eastAsiaTheme="majorEastAsia" w:hAnsiTheme="majorHAnsi" w:cstheme="majorBidi"/>
+          <w:i/>
+          <w:iCs/>
+          <w:color w:val="365F91" w:themeColor="accent1" w:themeShade="BF"/>
+        </w:rPr>
+      </w:pPr>
+      <w:r>
+        <w:rPr>
+          <w:rFonts w:asciiTheme="majorHAnsi" w:eastAsiaTheme="majorEastAsia" w:hAnsiTheme="majorHAnsi" w:cstheme="majorBidi"/>
+          <w:i/>
+          <w:iCs/>
+          <w:color w:val="365F91" w:themeColor="accent1" w:themeShade="BF"/>
+        </w:rPr>
+        <w:t xml:space="preserve">7.Feedback: </w:t>
+      </w:r>
+    </w:p>
+    <w:p>
+      <w:pPr>
+        <w:rPr>
+          <w:sz w:val="28"/>
+          <w:szCs w:val="28"/>
+        </w:rPr>
+      </w:pPr>
+      <w:r>
+        <w:rPr>
+          <w:sz w:val="28"/>
+          <w:szCs w:val="28"/>
+        </w:rPr>
+        <w:t>User provides feedback about the system by filling a form with their feedback and clicking "Submit" button.</w:t>
+      </w:r>
+    </w:p>
+    <w:p>
+      <w:pPr>
+        <w:pStyle w:val="Heading2"/>
+      </w:pPr>
+    </w:p>
+    <w:p>
+      <w:pPr>
+        <w:pStyle w:val="Heading2"/>
+      </w:pPr>
+      <w:r>
+        <w:t>Fully Dressed Use Cases</w:t>
+      </w:r>
+    </w:p>
+    <w:p>
+      <w:pPr>
+        <w:pStyle w:val="Heading3"/>
+      </w:pPr>
+      <w:r>
+        <w:t>Mia Habib (FAsadkj)</w:t>
+      </w:r>
+    </w:p>
+    <w:p>
+      <w:pPr>
+        <w:rPr>
+          <w:b/>
+          <w:sz w:val="28"/>
+          <w:szCs w:val="28"/>
+        </w:rPr>
+      </w:pPr>
+    </w:p>
+    <w:p>
+      <w:pPr>
+        <w:pStyle w:val="Heading4"/>
+      </w:pPr>
+      <w:r>
+        <w:t xml:space="preserve">Add Event </w:t>
+      </w:r>
+    </w:p>
+    <w:p>
+      <w:pPr>
+        <w:rPr>
+          <w:sz w:val="28"/>
+          <w:szCs w:val="28"/>
+        </w:rPr>
+      </w:pPr>
+      <w:r>
+        <w:rPr>
+          <w:sz w:val="28"/>
+          <w:szCs w:val="28"/>
+        </w:rPr>
+        <w:t>Title: Add Event</w:t>
+      </w:r>
+    </w:p>
+    <w:p>
+      <w:pPr>
+        <w:rPr>
+          <w:sz w:val="28"/>
+          <w:szCs w:val="28"/>
+        </w:rPr>
+      </w:pPr>
+      <w:r>
+        <w:rPr>
+          <w:sz w:val="28"/>
+          <w:szCs w:val="28"/>
+        </w:rPr>
+        <w:t>Primary Actor: User</w:t>
+      </w:r>
+    </w:p>
+    <w:p>
+      <w:pPr>
+        <w:rPr>
+          <w:sz w:val="28"/>
+          <w:szCs w:val="28"/>
+        </w:rPr>
+      </w:pPr>
+      <w:r>
+        <w:rPr>
+          <w:sz w:val="28"/>
+          <w:szCs w:val="28"/>
+        </w:rPr>
+        <w:t>Goal: To add new events to the system</w:t>
+      </w:r>
+    </w:p>
+    <w:p>
+      <w:pPr>
+        <w:rPr>
+          <w:sz w:val="28"/>
+          <w:szCs w:val="28"/>
+        </w:rPr>
+      </w:pPr>
+      <w:r>
+        <w:rPr>
+          <w:sz w:val="28"/>
+          <w:szCs w:val="28"/>
+        </w:rPr>
+        <w:t>Main Flow:</w:t>
+      </w:r>
+    </w:p>
+    <w:p>
+      <w:pPr>
+        <w:rPr>
+          <w:sz w:val="28"/>
+          <w:szCs w:val="28"/>
+        </w:rPr>
+      </w:pPr>
+      <w:r>
+        <w:rPr>
+          <w:sz w:val="28"/>
+          <w:szCs w:val="28"/>
+        </w:rPr>
+        <w:t>1. User selects the "Add Event" option from the main menu</w:t>
+      </w:r>
+    </w:p>
+    <w:p>
+      <w:pPr>
+        <w:rPr>
+          <w:sz w:val="28"/>
+          <w:szCs w:val="28"/>
+        </w:rPr>
+      </w:pPr>
+      <w:r>
+        <w:rPr>
+          <w:sz w:val="28"/>
+          <w:szCs w:val="28"/>
+        </w:rPr>
+        <w:t>2. System presents a form to the user with the required fields to fill (such as event title, date, time, location, description, and attendees)</w:t>
+      </w:r>
+    </w:p>
+    <w:p>
+      <w:pPr>
+        <w:rPr>
+          <w:sz w:val="28"/>
+          <w:szCs w:val="28"/>
+        </w:rPr>
+      </w:pPr>
+      <w:r>
+        <w:rPr>
+          <w:sz w:val="28"/>
+          <w:szCs w:val="28"/>
+        </w:rPr>
+        <w:t>3. User enters the event details and clicks on the "Submit" button</w:t>
+      </w:r>
+    </w:p>
+    <w:p>
+      <w:pPr>
+        <w:rPr>
+          <w:sz w:val="28"/>
+          <w:szCs w:val="28"/>
+        </w:rPr>
+      </w:pPr>
+      <w:r>
+        <w:rPr>
+          <w:sz w:val="28"/>
+          <w:szCs w:val="28"/>
+        </w:rPr>
+        <w:t>4. System validates the entered data and saves the event into the database</w:t>
+      </w:r>
+    </w:p>
+    <w:p>
+      <w:pPr>
+        <w:rPr>
+          <w:sz w:val="28"/>
+          <w:szCs w:val="28"/>
+        </w:rPr>
+      </w:pPr>
+      <w:r>
+        <w:rPr>
+          <w:sz w:val="28"/>
+          <w:szCs w:val="28"/>
+        </w:rPr>
+        <w:t>5. System displays a success message to the user</w:t>
+      </w:r>
+    </w:p>
+    <w:p>
+      <w:pPr>
+        <w:rPr>
+          <w:sz w:val="28"/>
+          <w:szCs w:val="28"/>
+        </w:rPr>
+      </w:pPr>
+      <w:r>
+        <w:rPr>
+          <w:sz w:val="28"/>
+          <w:szCs w:val="28"/>
+        </w:rPr>
+        <w:t>Prototype</w:t>
+      </w:r>
+    </w:p>
+    <w:p>
+      <w:pPr>
+        <w:rPr>
+          <w:sz w:val="28"/>
+          <w:szCs w:val="28"/>
+        </w:rPr>
+      </w:pPr>
+    </w:p>
+    <w:p>
+      <w:pPr>
+        <w:pStyle w:val="Heading4"/>
+      </w:pPr>
+      <w:r>
+        <w:t xml:space="preserve">Delete Teacher </w:t>
+      </w:r>
+    </w:p>
+    <w:p>
+      <w:pPr>
+        <w:rPr>
+          <w:sz w:val="28"/>
+          <w:szCs w:val="28"/>
+        </w:rPr>
+      </w:pPr>
+      <w:r>
+        <w:rPr>
+          <w:sz w:val="28"/>
+          <w:szCs w:val="28"/>
+        </w:rPr>
+        <w:t>Title: Delete Teacher</w:t>
+      </w:r>
+    </w:p>
+    <w:p>
+      <w:pPr>
+        <w:rPr>
+          <w:sz w:val="28"/>
+          <w:szCs w:val="28"/>
+        </w:rPr>
+      </w:pPr>
+      <w:r>
+        <w:rPr>
+          <w:sz w:val="28"/>
+          <w:szCs w:val="28"/>
+        </w:rPr>
+        <w:t>Primary Actor: Administrator</w:t>
+      </w:r>
+    </w:p>
+    <w:p>
+      <w:pPr>
+        <w:rPr>
+          <w:sz w:val="28"/>
+          <w:szCs w:val="28"/>
+        </w:rPr>
+      </w:pPr>
+      <w:r>
+        <w:rPr>
+          <w:sz w:val="28"/>
+          <w:szCs w:val="28"/>
+        </w:rPr>
+        <w:t>Goal: To remove a teacher from the system</w:t>
+      </w:r>
+    </w:p>
+    <w:p>
+      <w:pPr>
+        <w:rPr>
+          <w:sz w:val="28"/>
+          <w:szCs w:val="28"/>
+        </w:rPr>
+      </w:pPr>
+      <w:r>
+        <w:rPr>
+          <w:sz w:val="28"/>
+          <w:szCs w:val="28"/>
+        </w:rPr>
+        <w:lastRenderedPageBreak/>
+        <w:t>Main flow:</w:t>
+      </w:r>
+    </w:p>
+    <w:p>
+      <w:pPr>
+        <w:rPr>
+          <w:sz w:val="28"/>
+          <w:szCs w:val="28"/>
+        </w:rPr>
+      </w:pPr>
+      <w:r>
+        <w:rPr>
+          <w:sz w:val="28"/>
+          <w:szCs w:val="28"/>
+        </w:rPr>
+        <w:t>1. Administrator selects the "Delete Teacher" option from the main menu</w:t>
+      </w:r>
+    </w:p>
+    <w:p>
+      <w:pPr>
+        <w:rPr>
+          <w:sz w:val="28"/>
+          <w:szCs w:val="28"/>
+        </w:rPr>
+      </w:pPr>
+      <w:r>
+        <w:rPr>
+          <w:sz w:val="28"/>
+          <w:szCs w:val="28"/>
+        </w:rPr>
+        <w:t>2. System displays a list of all the available teachers in the system</w:t>
+      </w:r>
+    </w:p>
+    <w:p>
+      <w:pPr>
+        <w:rPr>
+          <w:sz w:val="28"/>
+          <w:szCs w:val="28"/>
+        </w:rPr>
+      </w:pPr>
+      <w:r>
+        <w:rPr>
+          <w:sz w:val="28"/>
+          <w:szCs w:val="28"/>
+        </w:rPr>
+        <w:t>3. Administrator selects the teacher to delete</w:t>
+      </w:r>
+    </w:p>
+    <w:p>
+      <w:pPr>
+        <w:rPr>
+          <w:sz w:val="28"/>
+          <w:szCs w:val="28"/>
+        </w:rPr>
+      </w:pPr>
+      <w:r>
+        <w:rPr>
+          <w:sz w:val="28"/>
+          <w:szCs w:val="28"/>
+        </w:rPr>
+        <w:t>4. System prompts the administrator to confirm the deletion</w:t>
+      </w:r>
+    </w:p>
+    <w:p>
+      <w:pPr>
+        <w:rPr>
+          <w:sz w:val="28"/>
+          <w:szCs w:val="28"/>
+        </w:rPr>
+      </w:pPr>
+      <w:r>
+        <w:rPr>
+          <w:sz w:val="28"/>
+          <w:szCs w:val="28"/>
+        </w:rPr>
+        <w:t>5. Administrator clicks on the "Delete" button</w:t>
+      </w:r>
+    </w:p>
+    <w:p>
+      <w:pPr>
+        <w:rPr>
+          <w:sz w:val="28"/>
+          <w:szCs w:val="28"/>
+        </w:rPr>
+      </w:pPr>
+      <w:r>
+        <w:rPr>
+          <w:sz w:val="28"/>
+          <w:szCs w:val="28"/>
+        </w:rPr>
+        <w:t>6. System removes the teacher from the database and also deletes any associated data such as classes, schedules, and grades</w:t>
+      </w:r>
+    </w:p>
+    <w:p>
+      <w:pPr>
+        <w:rPr>
+          <w:sz w:val="28"/>
+          <w:szCs w:val="28"/>
+        </w:rPr>
+      </w:pPr>
+      <w:r>
+        <w:rPr>
+          <w:sz w:val="28"/>
+          <w:szCs w:val="28"/>
+        </w:rPr>
+        <w:t>7. System displays a success message to the administrator</w:t>
+      </w:r>
+    </w:p>
+    <w:p>
+      <w:pPr>
+        <w:rPr>
+          <w:b/>
+          <w:sz w:val="28"/>
+          <w:szCs w:val="28"/>
+        </w:rPr>
+      </w:pPr>
+      <w:r>
+        <w:rPr>
+          <w:b/>
+          <w:sz w:val="28"/>
+          <w:szCs w:val="28"/>
+        </w:rPr>
+        <w:t>3.</w:t>
+      </w:r>
+      <w:r>
+        <w:t xml:space="preserve"> </w:t>
+      </w:r>
+      <w:r>
+        <w:rPr>
+          <w:b/>
+          <w:sz w:val="28"/>
+          <w:szCs w:val="28"/>
+        </w:rPr>
+        <w:t>Add Teacher use case:</w:t>
+      </w:r>
+    </w:p>
+    <w:p>
+      <w:pPr>
+        <w:rPr>
+          <w:sz w:val="28"/>
+          <w:szCs w:val="28"/>
+        </w:rPr>
+      </w:pPr>
+      <w:r>
+        <w:rPr>
+          <w:sz w:val="28"/>
+          <w:szCs w:val="28"/>
+        </w:rPr>
+        <w:t>Title: Add Teacher</w:t>
+      </w:r>
+    </w:p>
+    <w:p>
+      <w:pPr>
+        <w:rPr>
+          <w:sz w:val="28"/>
+          <w:szCs w:val="28"/>
+        </w:rPr>
+      </w:pPr>
+      <w:r>
+        <w:rPr>
+          <w:sz w:val="28"/>
+          <w:szCs w:val="28"/>
+        </w:rPr>
+        <w:t>Primary Actor: Administrator</w:t>
+      </w:r>
+    </w:p>
+    <w:p>
+      <w:pPr>
+        <w:rPr>
+          <w:sz w:val="28"/>
+          <w:szCs w:val="28"/>
+        </w:rPr>
+      </w:pPr>
+      <w:r>
+        <w:rPr>
+          <w:sz w:val="28"/>
+          <w:szCs w:val="28"/>
+        </w:rPr>
+        <w:t>Goal: To add a new teacher to the system</w:t>
+      </w:r>
+    </w:p>
+    <w:p>
+      <w:pPr>
+        <w:rPr>
+          <w:sz w:val="28"/>
+          <w:szCs w:val="28"/>
+        </w:rPr>
+      </w:pPr>
+      <w:r>
+        <w:rPr>
+          <w:sz w:val="28"/>
+          <w:szCs w:val="28"/>
+        </w:rPr>
+        <w:t>Main flow:</w:t>
+      </w:r>
+    </w:p>
+    <w:p>
+      <w:pPr>
+        <w:rPr>
+          <w:sz w:val="28"/>
+          <w:szCs w:val="28"/>
+        </w:rPr>
+      </w:pPr>
+      <w:r>
+        <w:rPr>
+          <w:sz w:val="28"/>
+          <w:szCs w:val="28"/>
+        </w:rPr>
+        <w:t>1. Administrator selects the "Add Teacher" option from the main menu</w:t>
+      </w:r>
+    </w:p>
+    <w:p>
+      <w:pPr>
+        <w:rPr>
+          <w:sz w:val="28"/>
+          <w:szCs w:val="28"/>
+        </w:rPr>
+      </w:pPr>
+      <w:r>
+        <w:rPr>
+          <w:sz w:val="28"/>
+          <w:szCs w:val="28"/>
+        </w:rPr>
+        <w:t>2. System displays a form to the administrator with the required fields to fill (such as name, email, phone number, and subject)</w:t>
+      </w:r>
+    </w:p>
+    <w:p>
+      <w:pPr>
+        <w:rPr>
+          <w:sz w:val="28"/>
+          <w:szCs w:val="28"/>
+        </w:rPr>
+      </w:pPr>
+      <w:r>
+        <w:rPr>
+          <w:sz w:val="28"/>
+          <w:szCs w:val="28"/>
+        </w:rPr>
+        <w:t>3. Administrator enters the teacher's details and clicks on the "Submit" button</w:t>
+      </w:r>
+    </w:p>
+    <w:p>
+      <w:pPr>
+        <w:rPr>
+          <w:sz w:val="28"/>
+          <w:szCs w:val="28"/>
+        </w:rPr>
+      </w:pPr>
+      <w:r>
+        <w:rPr>
+          <w:sz w:val="28"/>
+          <w:szCs w:val="28"/>
+        </w:rPr>
+        <w:t>4. System validates the entered data, generates a unique teacher ID, and saves the teacher into the database</w:t>
+      </w:r>
+    </w:p>
+    <w:p>
+      <w:pPr>
+        <w:rPr>
+          <w:sz w:val="28"/>
+          <w:szCs w:val="28"/>
+        </w:rPr>
+      </w:pPr>
+      <w:r>
+        <w:rPr>
+          <w:sz w:val="28"/>
+          <w:szCs w:val="28"/>
+        </w:rPr>
+        <w:t>5. System displays a success message to the administrator</w:t>
+      </w:r>
+    </w:p>
+    <w:p>
+      <w:pPr>
+        <w:rPr>
+          <w:sz w:val="28"/>
+          <w:szCs w:val="28"/>
+        </w:rPr>
+      </w:pPr>
+    </w:p>
+    <w:p>
+      <w:pPr>
+        <w:rPr>
+          <w:sz w:val="28"/>
+          <w:szCs w:val="28"/>
+        </w:rPr>
+      </w:pPr>
+    </w:p>
+    <w:p>
+      <w:pPr>
+        <w:pStyle w:val="Heading4"/>
+      </w:pPr>
+      <w:r>
+        <w:lastRenderedPageBreak/>
+        <w:t>View Students</w:t>
+      </w:r>
+    </w:p>
+    <w:p>
+      <w:pPr>
+        <w:rPr>
+          <w:sz w:val="28"/>
+          <w:szCs w:val="28"/>
+        </w:rPr>
+      </w:pPr>
+      <w:r>
+        <w:rPr>
+          <w:sz w:val="28"/>
+          <w:szCs w:val="28"/>
+        </w:rPr>
+        <w:t>Title: View Students</w:t>
+      </w:r>
+    </w:p>
+    <w:p>
+      <w:pPr>
+        <w:rPr>
+          <w:sz w:val="28"/>
+          <w:szCs w:val="28"/>
+        </w:rPr>
+      </w:pPr>
+      <w:r>
+        <w:rPr>
+          <w:sz w:val="28"/>
+          <w:szCs w:val="28"/>
+        </w:rPr>
+        <w:t>Primary Actor: Teacher</w:t>
+      </w:r>
+    </w:p>
+    <w:p>
+      <w:pPr>
+        <w:rPr>
+          <w:sz w:val="28"/>
+          <w:szCs w:val="28"/>
+        </w:rPr>
+      </w:pPr>
+      <w:r>
+        <w:rPr>
+          <w:sz w:val="28"/>
+          <w:szCs w:val="28"/>
+        </w:rPr>
+        <w:t>Goal: To view a list of students in a class</w:t>
+      </w:r>
+    </w:p>
+    <w:p>
+      <w:pPr>
+        <w:rPr>
+          <w:sz w:val="28"/>
+          <w:szCs w:val="28"/>
+        </w:rPr>
+      </w:pPr>
+      <w:r>
+        <w:rPr>
+          <w:sz w:val="28"/>
+          <w:szCs w:val="28"/>
+        </w:rPr>
+        <w:t>Main Flow:</w:t>
+      </w:r>
+    </w:p>
+    <w:p>
+      <w:pPr>
+        <w:rPr>
+          <w:sz w:val="28"/>
+          <w:szCs w:val="28"/>
+        </w:rPr>
+      </w:pPr>
+      <w:r>
+        <w:rPr>
+          <w:sz w:val="28"/>
+          <w:szCs w:val="28"/>
+        </w:rPr>
+        <w:t>1. Teacher selects the "View Students" option from the main menu</w:t>
+      </w:r>
+    </w:p>
+    <w:p>
+      <w:pPr>
+        <w:rPr>
+          <w:sz w:val="28"/>
+          <w:szCs w:val="28"/>
+        </w:rPr>
+      </w:pPr>
+      <w:r>
+        <w:rPr>
+          <w:sz w:val="28"/>
+          <w:szCs w:val="28"/>
+        </w:rPr>
+        <w:t>2. System displays a list of available classes</w:t>
+      </w:r>
+    </w:p>
+    <w:p>
+      <w:pPr>
+        <w:rPr>
+          <w:sz w:val="28"/>
+          <w:szCs w:val="28"/>
+        </w:rPr>
+      </w:pPr>
+      <w:r>
+        <w:rPr>
+          <w:sz w:val="28"/>
+          <w:szCs w:val="28"/>
+        </w:rPr>
+        <w:t>3. Teacher selects the class to view</w:t>
+      </w:r>
+    </w:p>
+    <w:p>
+      <w:pPr>
+        <w:rPr>
+          <w:sz w:val="28"/>
+          <w:szCs w:val="28"/>
+        </w:rPr>
+      </w:pPr>
+      <w:r>
+        <w:rPr>
+          <w:sz w:val="28"/>
+          <w:szCs w:val="28"/>
+        </w:rPr>
+        <w:t>4. System displays a list of students enrolled in the selected class</w:t>
+      </w:r>
+    </w:p>
+    <w:p>
+      <w:pPr>
+        <w:rPr>
+          <w:sz w:val="28"/>
+          <w:szCs w:val="28"/>
+        </w:rPr>
+      </w:pPr>
+      <w:r>
+        <w:rPr>
+          <w:sz w:val="28"/>
+          <w:szCs w:val="28"/>
+        </w:rPr>
+        <w:t>5. Teacher can view detailed information about a particular student by clicking on their name</w:t>
+      </w:r>
+    </w:p>
+    <w:p>
+      <w:pPr>
+        <w:rPr>
+          <w:sz w:val="28"/>
+          <w:szCs w:val="28"/>
+        </w:rPr>
+      </w:pPr>
+      <w:r>
+        <w:rPr>
+          <w:sz w:val="28"/>
+          <w:szCs w:val="28"/>
+        </w:rPr>
+        <w:t>6. System displays the student's information such as name, contact details, parents' information, and attendance</w:t>
+      </w:r>
+    </w:p>
+    <w:p>
+      <w:pPr>
+        <w:pStyle w:val="Heading4"/>
+      </w:pPr>
+      <w:r>
+        <w:t xml:space="preserve"> Add Students</w:t>
+      </w:r>
+    </w:p>
+    <w:p>
+      <w:pPr>
+        <w:rPr>
+          <w:sz w:val="28"/>
+          <w:szCs w:val="28"/>
+        </w:rPr>
+      </w:pPr>
+      <w:r>
+        <w:rPr>
+          <w:sz w:val="28"/>
+          <w:szCs w:val="28"/>
+        </w:rPr>
+        <w:t>Title: Add Students</w:t>
+      </w:r>
+    </w:p>
+    <w:p>
+      <w:pPr>
+        <w:rPr>
+          <w:sz w:val="28"/>
+          <w:szCs w:val="28"/>
+        </w:rPr>
+      </w:pPr>
+      <w:r>
+        <w:rPr>
+          <w:sz w:val="28"/>
+          <w:szCs w:val="28"/>
+        </w:rPr>
+        <w:t>Primary Actor: Administrator</w:t>
+      </w:r>
+    </w:p>
+    <w:p>
+      <w:pPr>
+        <w:rPr>
+          <w:sz w:val="28"/>
+          <w:szCs w:val="28"/>
+        </w:rPr>
+      </w:pPr>
+      <w:r>
+        <w:rPr>
+          <w:sz w:val="28"/>
+          <w:szCs w:val="28"/>
+        </w:rPr>
+        <w:t>Goal: To add new students to the system</w:t>
+      </w:r>
+    </w:p>
+    <w:p>
+      <w:pPr>
+        <w:rPr>
+          <w:sz w:val="28"/>
+          <w:szCs w:val="28"/>
+        </w:rPr>
+      </w:pPr>
+      <w:r>
+        <w:rPr>
+          <w:sz w:val="28"/>
+          <w:szCs w:val="28"/>
+        </w:rPr>
+        <w:t>Main Flow:</w:t>
+      </w:r>
+    </w:p>
+    <w:p>
+      <w:pPr>
+        <w:rPr>
+          <w:sz w:val="28"/>
+          <w:szCs w:val="28"/>
+        </w:rPr>
+      </w:pPr>
+      <w:r>
+        <w:rPr>
+          <w:sz w:val="28"/>
+          <w:szCs w:val="28"/>
+        </w:rPr>
+        <w:t>1. Administrator selects the "Add Students" option from the main menu</w:t>
+      </w:r>
+    </w:p>
+    <w:p>
+      <w:pPr>
+        <w:rPr>
+          <w:sz w:val="28"/>
+          <w:szCs w:val="28"/>
+        </w:rPr>
+      </w:pPr>
+      <w:r>
+        <w:rPr>
+          <w:sz w:val="28"/>
+          <w:szCs w:val="28"/>
+        </w:rPr>
+        <w:t>2. System displays a form to the administrator with the required fields to fill (such as student name, date of birth, address, contact details, and parents' information)</w:t>
+      </w:r>
+    </w:p>
+    <w:p>
+      <w:pPr>
+        <w:rPr>
+          <w:sz w:val="28"/>
+          <w:szCs w:val="28"/>
+        </w:rPr>
+      </w:pPr>
+      <w:r>
+        <w:rPr>
+          <w:sz w:val="28"/>
+          <w:szCs w:val="28"/>
+        </w:rPr>
+        <w:t>3. Administrator enters the student's details and clicks on the "Submit" button</w:t>
+      </w:r>
+    </w:p>
+    <w:p>
+      <w:pPr>
+        <w:rPr>
+          <w:sz w:val="28"/>
+          <w:szCs w:val="28"/>
+        </w:rPr>
+      </w:pPr>
+      <w:r>
+        <w:rPr>
+          <w:sz w:val="28"/>
+          <w:szCs w:val="28"/>
+        </w:rPr>
+        <w:t>4. System validates the entered data, generates a unique student ID, and saves the student into the database</w:t>
+      </w:r>
+    </w:p>
+    <w:p>
+      <w:pPr>
+        <w:rPr>
+          <w:sz w:val="28"/>
+          <w:szCs w:val="28"/>
+        </w:rPr>
+      </w:pPr>
+      <w:r>
+        <w:rPr>
+          <w:sz w:val="28"/>
+          <w:szCs w:val="28"/>
+        </w:rPr>
+        <w:lastRenderedPageBreak/>
+        <w:t>5. System displays a success message to the administrator</w:t>
+      </w:r>
+    </w:p>
+    <w:p>
+      <w:pPr>
+        <w:rPr>
+          <w:sz w:val="28"/>
+          <w:szCs w:val="28"/>
+        </w:rPr>
+      </w:pPr>
+    </w:p>
+    <w:p>
+      <w:pPr>
+        <w:rPr>
+          <w:b/>
+          <w:sz w:val="28"/>
+          <w:szCs w:val="28"/>
+        </w:rPr>
+      </w:pPr>
+      <w:r>
+        <w:rPr>
+          <w:b/>
+          <w:sz w:val="28"/>
+          <w:szCs w:val="28"/>
+        </w:rPr>
+        <w:t>6.</w:t>
+      </w:r>
+      <w:r>
+        <w:rPr>
+          <w:b/>
+        </w:rPr>
+        <w:t xml:space="preserve"> </w:t>
+      </w:r>
+      <w:r>
+        <w:rPr>
+          <w:b/>
+          <w:sz w:val="28"/>
+          <w:szCs w:val="28"/>
+        </w:rPr>
+        <w:t>Delete Student use case:</w:t>
+      </w:r>
+    </w:p>
+    <w:p>
+      <w:pPr>
+        <w:rPr>
+          <w:sz w:val="28"/>
+          <w:szCs w:val="28"/>
+        </w:rPr>
+      </w:pPr>
+      <w:r>
+        <w:rPr>
+          <w:sz w:val="28"/>
+          <w:szCs w:val="28"/>
+        </w:rPr>
+        <w:t>Title: Delete Student</w:t>
+      </w:r>
+    </w:p>
+    <w:p>
+      <w:pPr>
+        <w:rPr>
+          <w:sz w:val="28"/>
+          <w:szCs w:val="28"/>
+        </w:rPr>
+      </w:pPr>
+      <w:r>
+        <w:rPr>
+          <w:sz w:val="28"/>
+          <w:szCs w:val="28"/>
+        </w:rPr>
+        <w:t>Primary Actor: Administrator</w:t>
+      </w:r>
+    </w:p>
+    <w:p>
+      <w:pPr>
+        <w:rPr>
+          <w:sz w:val="28"/>
+          <w:szCs w:val="28"/>
+        </w:rPr>
+      </w:pPr>
+      <w:r>
+        <w:rPr>
+          <w:sz w:val="28"/>
+          <w:szCs w:val="28"/>
+        </w:rPr>
+        <w:t>Goal: To remove a student from the system</w:t>
+      </w:r>
+    </w:p>
+    <w:p>
+      <w:pPr>
+        <w:rPr>
+          <w:sz w:val="28"/>
+          <w:szCs w:val="28"/>
+        </w:rPr>
+      </w:pPr>
+      <w:r>
+        <w:rPr>
+          <w:sz w:val="28"/>
+          <w:szCs w:val="28"/>
+        </w:rPr>
+        <w:t>Main Flow:</w:t>
+      </w:r>
+    </w:p>
+    <w:p>
+      <w:pPr>
+        <w:rPr>
+          <w:sz w:val="28"/>
+          <w:szCs w:val="28"/>
+        </w:rPr>
+      </w:pPr>
+      <w:r>
+        <w:rPr>
+          <w:sz w:val="28"/>
+          <w:szCs w:val="28"/>
+        </w:rPr>
+        <w:t>1. Administrator selects the "Delete Student" option from the main menu</w:t>
+      </w:r>
+    </w:p>
+    <w:p>
+      <w:pPr>
+        <w:rPr>
+          <w:sz w:val="28"/>
+          <w:szCs w:val="28"/>
+        </w:rPr>
+      </w:pPr>
+      <w:r>
+        <w:rPr>
+          <w:sz w:val="28"/>
+          <w:szCs w:val="28"/>
+        </w:rPr>
+        <w:t>2. System displays a list of all the available students in the system</w:t>
+      </w:r>
+    </w:p>
+    <w:p>
+      <w:pPr>
+        <w:rPr>
+          <w:sz w:val="28"/>
+          <w:szCs w:val="28"/>
+        </w:rPr>
+      </w:pPr>
+      <w:r>
+        <w:rPr>
+          <w:sz w:val="28"/>
+          <w:szCs w:val="28"/>
+        </w:rPr>
+        <w:t>3. Administrator selects the student to delete</w:t>
+      </w:r>
+    </w:p>
+    <w:p>
+      <w:pPr>
+        <w:rPr>
+          <w:sz w:val="28"/>
+          <w:szCs w:val="28"/>
+        </w:rPr>
+      </w:pPr>
+      <w:r>
+        <w:rPr>
+          <w:sz w:val="28"/>
+          <w:szCs w:val="28"/>
+        </w:rPr>
+        <w:t>4. System prompts the administrator to confirm the deletion</w:t>
+      </w:r>
+    </w:p>
+    <w:p>
+      <w:pPr>
+        <w:rPr>
+          <w:sz w:val="28"/>
+          <w:szCs w:val="28"/>
+        </w:rPr>
+      </w:pPr>
+      <w:r>
+        <w:rPr>
+          <w:sz w:val="28"/>
+          <w:szCs w:val="28"/>
+        </w:rPr>
+        <w:t>5. Administrator clicks on the "Delete" button</w:t>
+      </w:r>
+    </w:p>
+    <w:p>
+      <w:pPr>
+        <w:rPr>
+          <w:sz w:val="28"/>
+          <w:szCs w:val="28"/>
+        </w:rPr>
+      </w:pPr>
+      <w:r>
+        <w:rPr>
+          <w:sz w:val="28"/>
+          <w:szCs w:val="28"/>
+        </w:rPr>
+        <w:t>6. System removes the student from the database and also deletes any associated data such as classes, schedules, and grades</w:t>
+      </w:r>
+    </w:p>
+    <w:p>
+      <w:pPr>
+        <w:rPr>
+          <w:sz w:val="28"/>
+          <w:szCs w:val="28"/>
+        </w:rPr>
+      </w:pPr>
+      <w:r>
+        <w:rPr>
+          <w:sz w:val="28"/>
+          <w:szCs w:val="28"/>
+        </w:rPr>
+        <w:t>7. System displays a success message to the administrator</w:t>
+      </w:r>
+    </w:p>
+    <w:p>
+      <w:pPr>
+        <w:rPr>
+          <w:b/>
+          <w:sz w:val="28"/>
+          <w:szCs w:val="28"/>
+        </w:rPr>
+      </w:pPr>
+      <w:r>
+        <w:rPr>
+          <w:b/>
+          <w:sz w:val="28"/>
+          <w:szCs w:val="28"/>
+        </w:rPr>
+        <w:t>7.</w:t>
+      </w:r>
+      <w:r>
+        <w:rPr>
+          <w:b/>
+        </w:rPr>
+        <w:t xml:space="preserve"> </w:t>
+      </w:r>
+      <w:r>
+        <w:rPr>
+          <w:b/>
+          <w:sz w:val="28"/>
+          <w:szCs w:val="28"/>
+        </w:rPr>
+        <w:t>Feedback use case:</w:t>
+      </w:r>
+    </w:p>
+    <w:p>
+      <w:pPr>
+        <w:rPr>
+          <w:sz w:val="28"/>
+          <w:szCs w:val="28"/>
+        </w:rPr>
+      </w:pPr>
+      <w:r>
+        <w:rPr>
+          <w:sz w:val="28"/>
+          <w:szCs w:val="28"/>
+        </w:rPr>
+        <w:t>Title: Feedback</w:t>
+      </w:r>
+    </w:p>
+    <w:p>
+      <w:pPr>
+        <w:rPr>
+          <w:sz w:val="28"/>
+          <w:szCs w:val="28"/>
+        </w:rPr>
+      </w:pPr>
+      <w:r>
+        <w:rPr>
+          <w:sz w:val="28"/>
+          <w:szCs w:val="28"/>
+        </w:rPr>
+        <w:t>Primary Actor: User</w:t>
+      </w:r>
+    </w:p>
+    <w:p>
+      <w:pPr>
+        <w:rPr>
+          <w:sz w:val="28"/>
+          <w:szCs w:val="28"/>
+        </w:rPr>
+      </w:pPr>
+      <w:r>
+        <w:rPr>
+          <w:sz w:val="28"/>
+          <w:szCs w:val="28"/>
+        </w:rPr>
+        <w:t>Goal: To provide feedback about the system</w:t>
+      </w:r>
+    </w:p>
+    <w:p>
+      <w:pPr>
+        <w:rPr>
+          <w:sz w:val="28"/>
+          <w:szCs w:val="28"/>
+        </w:rPr>
+      </w:pPr>
+      <w:r>
+        <w:rPr>
+          <w:sz w:val="28"/>
+          <w:szCs w:val="28"/>
+        </w:rPr>
+        <w:t>Main Flow:</w:t>
+      </w:r>
+    </w:p>
+    <w:p>
+      <w:pPr>
+        <w:rPr>
+          <w:sz w:val="28"/>
+          <w:szCs w:val="28"/>
+        </w:rPr>
+      </w:pPr>
+      <w:r>
+        <w:rPr>
+          <w:sz w:val="28"/>
+          <w:szCs w:val="28"/>
+        </w:rPr>
+        <w:t>1. User selects the "Feedback" option from the main menu</w:t>
+      </w:r>
+    </w:p>
+    <w:p>
+      <w:pPr>
+        <w:rPr>
+          <w:sz w:val="28"/>
+          <w:szCs w:val="28"/>
+        </w:rPr>
+      </w:pPr>
+      <w:r>
+        <w:rPr>
+          <w:sz w:val="28"/>
+          <w:szCs w:val="28"/>
+        </w:rPr>
+        <w:t>2. System presents a form to the user to fill with their feedback</w:t>
+      </w:r>
+    </w:p>
+    <w:p>
+      <w:pPr>
+        <w:rPr>
+          <w:sz w:val="28"/>
+          <w:szCs w:val="28"/>
+        </w:rPr>
+      </w:pPr>
+      <w:r>
+        <w:rPr>
+          <w:sz w:val="28"/>
+          <w:szCs w:val="28"/>
+        </w:rPr>
+        <w:lastRenderedPageBreak/>
+        <w:t>3. User enters their feedback and clicks on the "Submit" button</w:t>
+      </w:r>
+    </w:p>
+    <w:p>
+      <w:pPr>
+        <w:rPr>
+          <w:sz w:val="28"/>
+          <w:szCs w:val="28"/>
+        </w:rPr>
+      </w:pPr>
+      <w:r>
+        <w:rPr>
+          <w:sz w:val="28"/>
+          <w:szCs w:val="28"/>
+        </w:rPr>
+        <w:t>4. System saves the feedback into the database</w:t>
+      </w:r>
+    </w:p>
+    <w:p>
+      <w:pPr>
+        <w:rPr>
+          <w:sz w:val="28"/>
+          <w:szCs w:val="28"/>
+        </w:rPr>
+      </w:pPr>
+      <w:r>
+        <w:rPr>
+          <w:sz w:val="28"/>
+          <w:szCs w:val="28"/>
+        </w:rPr>
+        <w:t>5. System displays a success message to the user</w:t>
+      </w:r>
+    </w:p>
+    <w:p/>
+    <w:p>
+      <w:pPr>
         <w:pStyle w:val="doclist"/>
       </w:pPr>
     </w:p>
     <w:p>
       <w:pPr>
-        <w:pStyle w:val="Heading2"/>
-      </w:pPr>
-      <w:bookmarkStart w:id="17" w:name="_Toc136423583"/>
-      <w:r>
-        <w:t xml:space="preserve">Brief </w:t>
-      </w:r>
-      <w:r>
-        <w:t>Level</w:t>
-      </w:r>
-      <w:r>
-        <w:t xml:space="preserve"> Use Cases</w:t>
-      </w:r>
-      <w:bookmarkEnd w:id="17"/>
-    </w:p>
-    <w:p>
-      <w:pPr>
-        <w:pStyle w:val="Heading3"/>
-      </w:pPr>
-      <w:bookmarkStart w:id="18" w:name="_Toc136423584"/>
-      <w:r>
-        <w:t>Habib Jadoon</w:t>
-      </w:r>
-    </w:p>
-    <w:p>
-      <w:pPr>
-        <w:pStyle w:val="Heading4"/>
-      </w:pPr>
-      <w:r>
-        <w:t>Add Teacher</w:t>
-      </w:r>
-    </w:p>
-    <w:p>
-      <w:r>
-        <w:t>ASadASDasdSAD</w:t>
-      </w:r>
-    </w:p>
-    <w:p>
-      <w:pPr>
-        <w:pStyle w:val="Heading3"/>
-      </w:pPr>
-      <w:r>
-        <w:t>Maaz</w:t>
-      </w:r>
-      <w:bookmarkEnd w:id="18"/>
-    </w:p>
-    <w:p>
-      <w:pPr>
-        <w:pStyle w:val="Heading4"/>
-      </w:pPr>
-      <w:bookmarkStart w:id="19" w:name="_Toc136423585"/>
-      <w:r>
-        <w:t>View Events</w:t>
-      </w:r>
-      <w:bookmarkEnd w:id="19"/>
-    </w:p>
-    <w:p>
-      <w:pPr>
-        <w:rPr>
-          <w:sz w:val="32"/>
-          <w:szCs w:val="32"/>
-        </w:rPr>
-      </w:pPr>
-      <w:r>
-        <w:rPr>
-          <w:sz w:val="32"/>
-          <w:szCs w:val="32"/>
-        </w:rPr>
-        <w:t>The brief level use case of view events are given below:</w:t>
-      </w:r>
-    </w:p>
-    <w:p>
-      <w:pPr>
-        <w:pStyle w:val="ListParagraph"/>
-        <w:numPr>
-          <w:ilvl w:val="0"/>
-          <w:numId w:val="24"/>
-        </w:numPr>
-        <w:spacing w:after="160" w:line="259" w:lineRule="auto"/>
-        <w:rPr>
-          <w:sz w:val="32"/>
-          <w:szCs w:val="32"/>
-        </w:rPr>
-      </w:pPr>
-      <w:r>
-        <w:rPr>
-          <w:sz w:val="32"/>
-          <w:szCs w:val="32"/>
-        </w:rPr>
-        <w:t>The user logs into the University Event Management System using their credentials.</w:t>
-      </w:r>
-    </w:p>
-    <w:p>
-      <w:pPr>
-        <w:pStyle w:val="ListParagraph"/>
-        <w:numPr>
-          <w:ilvl w:val="0"/>
-          <w:numId w:val="24"/>
-        </w:numPr>
-        <w:spacing w:after="160" w:line="259" w:lineRule="auto"/>
-        <w:rPr>
-          <w:sz w:val="32"/>
-          <w:szCs w:val="32"/>
-        </w:rPr>
-      </w:pPr>
-      <w:r>
-        <w:rPr>
-          <w:sz w:val="32"/>
-          <w:szCs w:val="32"/>
-        </w:rPr>
-        <w:t>The user navigates to the "Events" section of the system.</w:t>
-      </w:r>
-    </w:p>
-    <w:p>
-      <w:pPr>
-        <w:pStyle w:val="ListParagraph"/>
-        <w:numPr>
-          <w:ilvl w:val="0"/>
-          <w:numId w:val="24"/>
-        </w:numPr>
-        <w:spacing w:after="160" w:line="259" w:lineRule="auto"/>
-        <w:rPr>
-          <w:sz w:val="32"/>
-          <w:szCs w:val="32"/>
-        </w:rPr>
-      </w:pPr>
-      <w:r>
-        <w:rPr>
-          <w:sz w:val="32"/>
-          <w:szCs w:val="32"/>
-        </w:rPr>
-        <w:t>The user selects the event they want to view from the list of available events.</w:t>
-      </w:r>
-    </w:p>
-    <w:p>
-      <w:pPr>
-        <w:pStyle w:val="ListParagraph"/>
-        <w:numPr>
-          <w:ilvl w:val="0"/>
-          <w:numId w:val="24"/>
-        </w:numPr>
-        <w:spacing w:after="160" w:line="259" w:lineRule="auto"/>
-        <w:rPr>
-          <w:sz w:val="32"/>
-          <w:szCs w:val="32"/>
-        </w:rPr>
-      </w:pPr>
-      <w:r>
-        <w:rPr>
-          <w:sz w:val="32"/>
-          <w:szCs w:val="32"/>
-        </w:rPr>
-        <w:t>The system displays detailed information about the selected event, including the date, time, location, description, and any other relevant details.</w:t>
-      </w:r>
-    </w:p>
-    <w:p>
-      <w:pPr>
-        <w:pStyle w:val="ListParagraph"/>
-        <w:numPr>
-          <w:ilvl w:val="0"/>
-          <w:numId w:val="24"/>
-        </w:numPr>
-        <w:spacing w:after="160" w:line="259" w:lineRule="auto"/>
-        <w:rPr>
-          <w:sz w:val="32"/>
-          <w:szCs w:val="32"/>
-        </w:rPr>
-      </w:pPr>
-      <w:r>
-        <w:rPr>
-          <w:sz w:val="32"/>
-          <w:szCs w:val="32"/>
-        </w:rPr>
-        <w:t>The user can also view any associated documents or media related to the event, such as photos, or videos.</w:t>
-      </w:r>
-    </w:p>
-    <w:p>
-      <w:pPr>
-        <w:pStyle w:val="ListParagraph"/>
-        <w:numPr>
-          <w:ilvl w:val="0"/>
-          <w:numId w:val="24"/>
-        </w:numPr>
-        <w:spacing w:after="160" w:line="259" w:lineRule="auto"/>
-        <w:rPr>
-          <w:sz w:val="32"/>
-          <w:szCs w:val="32"/>
-        </w:rPr>
-      </w:pPr>
-      <w:r>
-        <w:rPr>
-          <w:sz w:val="32"/>
-          <w:szCs w:val="32"/>
-        </w:rPr>
-        <w:t>If the user is interested in attending the event, they can register for it directly from the event page.</w:t>
-      </w:r>
-    </w:p>
-    <w:p>
-      <w:pPr>
-        <w:rPr>
-          <w:sz w:val="32"/>
-          <w:szCs w:val="32"/>
-        </w:rPr>
-      </w:pPr>
-      <w:r>
-        <w:rPr>
-          <w:sz w:val="32"/>
-          <w:szCs w:val="32"/>
-        </w:rPr>
-        <w:t>T</w:t>
-      </w:r>
-      <w:r>
-        <w:rPr>
-          <w:sz w:val="32"/>
-          <w:szCs w:val="32"/>
-        </w:rPr>
-        <w:t>he "view event" feature provides users with a convenient and user-friendly way to browse upcoming events at the university, and helps to promote better engagement and attendance at these events.</w:t>
-      </w:r>
-    </w:p>
-    <w:p>
-      <w:pPr>
-        <w:spacing w:after="0" w:line="240" w:lineRule="auto"/>
-      </w:pPr>
-      <w:r>
-        <w:br w:type="page"/>
-      </w:r>
-    </w:p>
-    <w:p>
-      <w:pPr>
-        <w:spacing w:after="0" w:line="240" w:lineRule="auto"/>
-      </w:pPr>
-      <w:r>
-        <w:lastRenderedPageBreak/>
-        <w:br w:type="page"/>
-      </w:r>
+        <w:pStyle w:val="doclist"/>
+      </w:pPr>
+    </w:p>
+    <w:p>
+      <w:pPr>
+        <w:pStyle w:val="doclist"/>
+      </w:pPr>
     </w:p>
     <w:p>
       <w:pPr>
         <w:pStyle w:val="Heading1"/>
-      </w:pPr>
-      <w:r>
-        <w:lastRenderedPageBreak/>
-        <w:t>CHAPTER 6 Software Architecture</w:t>
-      </w:r>
-    </w:p>
-    <w:p/>
-    <w:p>
-      <w:r>
-        <w:rPr>
+        <w:rPr>
+          <w:sz w:val="40"/>
+          <w:szCs w:val="40"/>
+        </w:rPr>
+      </w:pPr>
+      <w:r>
+        <w:rPr>
+          <w:sz w:val="40"/>
+          <w:szCs w:val="40"/>
+        </w:rPr>
+        <w:t>CHAPTER 3 Domain Model:</w:t>
+      </w:r>
+    </w:p>
+    <w:p>
+      <w:pPr>
+        <w:pStyle w:val="doclist"/>
+        <w:rPr>
+          <w:u w:val="single"/>
+        </w:rPr>
+      </w:pPr>
+    </w:p>
+    <w:p>
+      <w:pPr>
+        <w:pStyle w:val="doclist"/>
+        <w:rPr>
+          <w:b/>
+          <w:bCs/>
+          <w:sz w:val="40"/>
+          <w:szCs w:val="40"/>
+          <w:u w:val="single"/>
+        </w:rPr>
+      </w:pPr>
+      <w:r>
+        <w:rPr>
+          <w:b/>
+          <w:bCs/>
+          <w:sz w:val="40"/>
+          <w:szCs w:val="40"/>
+          <w:u w:val="single"/>
+        </w:rPr>
+        <w:t>Domain Model</w:t>
+      </w:r>
+    </w:p>
+    <w:p>
+      <w:pPr>
+        <w:pStyle w:val="doclist"/>
+        <w:rPr>
+          <w:b/>
+          <w:bCs/>
+          <w:sz w:val="40"/>
+          <w:szCs w:val="40"/>
+          <w:u w:val="single"/>
+        </w:rPr>
+      </w:pPr>
+    </w:p>
+    <w:p>
+      <w:pPr>
+        <w:pStyle w:val="doclist"/>
+        <w:rPr>
+          <w:b/>
+          <w:bCs/>
+          <w:sz w:val="40"/>
+          <w:szCs w:val="40"/>
+          <w:u w:val="single"/>
+        </w:rPr>
+      </w:pPr>
+      <w:r>
+        <w:rPr>
+          <w:b/>
+          <w:bCs/>
           <w:noProof/>
-          <w:lang w:bidi="ar-SA"/>
+          <w:sz w:val="40"/>
+          <w:szCs w:val="40"/>
+          <w:u w:val="single"/>
         </w:rPr>
         <w:drawing>
-          <wp:inline distT="0" distB="0" distL="0" distR="0" wp14:anchorId="6ECAC86F" wp14:editId="74783EE9">
-            <wp:extent cx="3962400" cy="5991225"/>
-            <wp:effectExtent l="0" t="0" r="0" b="9525"/>
-            <wp:docPr id="1" name="Picture 1"/>
+          <wp:inline distT="0" distB="0" distL="0" distR="0" wp14:anchorId="4F96D632" wp14:editId="6DBD6648">
+            <wp:extent cx="5943600" cy="3345180"/>
+            <wp:effectExtent l="0" t="0" r="0" b="7620"/>
+            <wp:docPr id="965781701" name="Picture 1"/>
             <wp:cNvGraphicFramePr>
               <a:graphicFrameLocks xmlns:a="http://schemas.openxmlformats.org/drawingml/2006/main" noChangeAspect="1"/>
             </wp:cNvGraphicFramePr>
@@ -2512,23 +4228,36 @@
               <a:graphicData uri="http://schemas.openxmlformats.org/drawingml/2006/picture">
                 <pic:pic xmlns:pic="http://schemas.openxmlformats.org/drawingml/2006/picture">
                   <pic:nvPicPr>
-                    <pic:cNvPr id="1" name=""/>
-                    <pic:cNvPicPr/>
+                    <pic:cNvPr id="0" name="Picture 1"/>
+                    <pic:cNvPicPr>
+                      <a:picLocks noChangeAspect="1" noChangeArrowheads="1"/>
+                    </pic:cNvPicPr>
                   </pic:nvPicPr>
                   <pic:blipFill>
-                    <a:blip r:embed="rId10"/>
+                    <a:blip r:embed="rId10">
+                      <a:extLst>
+                        <a:ext uri="{28A0092B-C50C-407E-A947-70E740481C1C}">
+                          <a14:useLocalDpi xmlns:a14="http://schemas.microsoft.com/office/drawing/2010/main" val="0"/>
+                        </a:ext>
+                      </a:extLst>
+                    </a:blip>
+                    <a:srcRect/>
                     <a:stretch>
                       <a:fillRect/>
                     </a:stretch>
                   </pic:blipFill>
-                  <pic:spPr>
+                  <pic:spPr bwMode="auto">
                     <a:xfrm>
                       <a:off x="0" y="0"/>
-                      <a:ext cx="3962400" cy="5991225"/>
+                      <a:ext cx="5943600" cy="3345180"/>
                     </a:xfrm>
                     <a:prstGeom prst="rect">
                       <a:avLst/>
                     </a:prstGeom>
+                    <a:noFill/>
+                    <a:ln>
+                      <a:noFill/>
+                    </a:ln>
                   </pic:spPr>
                 </pic:pic>
               </a:graphicData>
@@ -2536,10 +4265,203 @@
           </wp:inline>
         </w:drawing>
       </w:r>
-      <w:bookmarkStart w:id="20" w:name="_GoBack"/>
-      <w:bookmarkEnd w:id="20"/>
-    </w:p>
-    <w:p/>
+    </w:p>
+    <w:p>
+      <w:pPr>
+        <w:pStyle w:val="doclist"/>
+        <w:rPr>
+          <w:b/>
+          <w:bCs/>
+          <w:sz w:val="40"/>
+          <w:szCs w:val="40"/>
+          <w:u w:val="single"/>
+        </w:rPr>
+      </w:pPr>
+      <w:r>
+        <w:rPr>
+          <w:b/>
+          <w:bCs/>
+          <w:noProof/>
+          <w:sz w:val="40"/>
+          <w:szCs w:val="40"/>
+          <w:u w:val="single"/>
+        </w:rPr>
+        <w:lastRenderedPageBreak/>
+        <w:drawing>
+          <wp:inline distT="0" distB="0" distL="0" distR="0" wp14:anchorId="498D9A82" wp14:editId="23F7D44C">
+            <wp:extent cx="5943600" cy="6743700"/>
+            <wp:effectExtent l="0" t="0" r="0" b="0"/>
+            <wp:docPr id="982432119" name="Picture 1"/>
+            <wp:cNvGraphicFramePr>
+              <a:graphicFrameLocks xmlns:a="http://schemas.openxmlformats.org/drawingml/2006/main" noChangeAspect="1"/>
+            </wp:cNvGraphicFramePr>
+            <a:graphic xmlns:a="http://schemas.openxmlformats.org/drawingml/2006/main">
+              <a:graphicData uri="http://schemas.openxmlformats.org/drawingml/2006/picture">
+                <pic:pic xmlns:pic="http://schemas.openxmlformats.org/drawingml/2006/picture">
+                  <pic:nvPicPr>
+                    <pic:cNvPr id="0" name="Picture 1"/>
+                    <pic:cNvPicPr>
+                      <a:picLocks noChangeAspect="1" noChangeArrowheads="1"/>
+                    </pic:cNvPicPr>
+                  </pic:nvPicPr>
+                  <pic:blipFill>
+                    <a:blip r:embed="rId11">
+                      <a:extLst>
+                        <a:ext uri="{28A0092B-C50C-407E-A947-70E740481C1C}">
+                          <a14:useLocalDpi xmlns:a14="http://schemas.microsoft.com/office/drawing/2010/main" val="0"/>
+                        </a:ext>
+                      </a:extLst>
+                    </a:blip>
+                    <a:srcRect/>
+                    <a:stretch>
+                      <a:fillRect/>
+                    </a:stretch>
+                  </pic:blipFill>
+                  <pic:spPr bwMode="auto">
+                    <a:xfrm>
+                      <a:off x="0" y="0"/>
+                      <a:ext cx="5943600" cy="6743700"/>
+                    </a:xfrm>
+                    <a:prstGeom prst="rect">
+                      <a:avLst/>
+                    </a:prstGeom>
+                    <a:noFill/>
+                    <a:ln>
+                      <a:noFill/>
+                    </a:ln>
+                  </pic:spPr>
+                </pic:pic>
+              </a:graphicData>
+            </a:graphic>
+          </wp:inline>
+        </w:drawing>
+      </w:r>
+    </w:p>
+    <w:p>
+      <w:pPr>
+        <w:pStyle w:val="Heading1"/>
+        <w:rPr>
+          <w:sz w:val="40"/>
+          <w:szCs w:val="40"/>
+        </w:rPr>
+      </w:pPr>
+    </w:p>
+    <w:p>
+      <w:pPr>
+        <w:pStyle w:val="doclist"/>
+        <w:rPr>
+          <w:b/>
+          <w:bCs/>
+          <w:sz w:val="40"/>
+          <w:szCs w:val="40"/>
+          <w:u w:val="single"/>
+        </w:rPr>
+      </w:pPr>
+    </w:p>
+    <w:p>
+      <w:pPr>
+        <w:pStyle w:val="doclist"/>
+        <w:rPr>
+          <w:b/>
+          <w:bCs/>
+          <w:sz w:val="40"/>
+          <w:szCs w:val="40"/>
+          <w:u w:val="single"/>
+        </w:rPr>
+      </w:pPr>
+      <w:r>
+        <w:rPr>
+          <w:b/>
+          <w:bCs/>
+          <w:sz w:val="40"/>
+          <w:szCs w:val="40"/>
+          <w:u w:val="single"/>
+        </w:rPr>
+        <w:t>Prototype</w:t>
+      </w:r>
+    </w:p>
+    <w:p>
+      <w:pPr>
+        <w:pStyle w:val="doclist"/>
+        <w:rPr>
+          <w:b/>
+          <w:bCs/>
+          <w:sz w:val="40"/>
+          <w:szCs w:val="40"/>
+          <w:u w:val="single"/>
+        </w:rPr>
+      </w:pPr>
+    </w:p>
+    <w:p>
+      <w:pPr>
+        <w:pStyle w:val="doclist"/>
+        <w:rPr>
+          <w:b/>
+          <w:bCs/>
+          <w:sz w:val="40"/>
+          <w:szCs w:val="40"/>
+          <w:u w:val="single"/>
+        </w:rPr>
+      </w:pPr>
+      <w:r>
+        <w:rPr>
+          <w:b/>
+          <w:bCs/>
+          <w:noProof/>
+          <w:sz w:val="40"/>
+          <w:szCs w:val="40"/>
+          <w:u w:val="single"/>
+        </w:rPr>
+        <w:drawing>
+          <wp:inline distT="0" distB="0" distL="0" distR="0" wp14:anchorId="1CE7C615" wp14:editId="54C05234">
+            <wp:extent cx="5661660" cy="3741420"/>
+            <wp:effectExtent l="0" t="0" r="0" b="0"/>
+            <wp:docPr id="348045654" name="Picture 2"/>
+            <wp:cNvGraphicFramePr>
+              <a:graphicFrameLocks xmlns:a="http://schemas.openxmlformats.org/drawingml/2006/main" noChangeAspect="1"/>
+            </wp:cNvGraphicFramePr>
+            <a:graphic xmlns:a="http://schemas.openxmlformats.org/drawingml/2006/main">
+              <a:graphicData uri="http://schemas.openxmlformats.org/drawingml/2006/picture">
+                <pic:pic xmlns:pic="http://schemas.openxmlformats.org/drawingml/2006/picture">
+                  <pic:nvPicPr>
+                    <pic:cNvPr id="0" name="Picture 2"/>
+                    <pic:cNvPicPr>
+                      <a:picLocks noChangeAspect="1" noChangeArrowheads="1"/>
+                    </pic:cNvPicPr>
+                  </pic:nvPicPr>
+                  <pic:blipFill>
+                    <a:blip r:embed="rId12">
+                      <a:extLst>
+                        <a:ext uri="{28A0092B-C50C-407E-A947-70E740481C1C}">
+                          <a14:useLocalDpi xmlns:a14="http://schemas.microsoft.com/office/drawing/2010/main" val="0"/>
+                        </a:ext>
+                      </a:extLst>
+                    </a:blip>
+                    <a:srcRect/>
+                    <a:stretch>
+                      <a:fillRect/>
+                    </a:stretch>
+                  </pic:blipFill>
+                  <pic:spPr bwMode="auto">
+                    <a:xfrm>
+                      <a:off x="0" y="0"/>
+                      <a:ext cx="5661660" cy="3741420"/>
+                    </a:xfrm>
+                    <a:prstGeom prst="rect">
+                      <a:avLst/>
+                    </a:prstGeom>
+                    <a:noFill/>
+                    <a:ln>
+                      <a:noFill/>
+                    </a:ln>
+                  </pic:spPr>
+                </pic:pic>
+              </a:graphicData>
+            </a:graphic>
+          </wp:inline>
+        </w:drawing>
+      </w:r>
+    </w:p>
     <w:sectPr>
       <w:pgSz w:w="12240" w:h="15840"/>
       <w:pgMar w:top="1440" w:right="1440" w:bottom="1440" w:left="1440" w:header="720" w:footer="720" w:gutter="0"/>
@@ -2901,96 +4823,6 @@
     </w:lvl>
   </w:abstractNum>
   <w:abstractNum w:abstractNumId="2" w15:restartNumberingAfterBreak="0">
-    <w:nsid w:val="157676FA"/>
-    <w:multiLevelType w:val="hybridMultilevel"/>
-    <w:tmpl w:val="F4842B22"/>
-    <w:lvl w:ilvl="0" w:tplc="2000000F">
-      <w:start w:val="1"/>
-      <w:numFmt w:val="decimal"/>
-      <w:lvlText w:val="%1."/>
-      <w:lvlJc w:val="left"/>
-      <w:pPr>
-        <w:ind w:left="720" w:hanging="360"/>
-      </w:pPr>
-      <w:rPr>
-        <w:rFonts w:hint="default"/>
-        <w:i w:val="0"/>
-      </w:rPr>
-    </w:lvl>
-    <w:lvl w:ilvl="1" w:tplc="20000019" w:tentative="1">
-      <w:start w:val="1"/>
-      <w:numFmt w:val="lowerLetter"/>
-      <w:lvlText w:val="%2."/>
-      <w:lvlJc w:val="left"/>
-      <w:pPr>
-        <w:ind w:left="1440" w:hanging="360"/>
-      </w:pPr>
-    </w:lvl>
-    <w:lvl w:ilvl="2" w:tplc="2000001B" w:tentative="1">
-      <w:start w:val="1"/>
-      <w:numFmt w:val="lowerRoman"/>
-      <w:lvlText w:val="%3."/>
-      <w:lvlJc w:val="right"/>
-      <w:pPr>
-        <w:ind w:left="2160" w:hanging="180"/>
-      </w:pPr>
-    </w:lvl>
-    <w:lvl w:ilvl="3" w:tplc="2000000F" w:tentative="1">
-      <w:start w:val="1"/>
-      <w:numFmt w:val="decimal"/>
-      <w:lvlText w:val="%4."/>
-      <w:lvlJc w:val="left"/>
-      <w:pPr>
-        <w:ind w:left="2880" w:hanging="360"/>
-      </w:pPr>
-    </w:lvl>
-    <w:lvl w:ilvl="4" w:tplc="20000019" w:tentative="1">
-      <w:start w:val="1"/>
-      <w:numFmt w:val="lowerLetter"/>
-      <w:lvlText w:val="%5."/>
-      <w:lvlJc w:val="left"/>
-      <w:pPr>
-        <w:ind w:left="3600" w:hanging="360"/>
-      </w:pPr>
-    </w:lvl>
-    <w:lvl w:ilvl="5" w:tplc="2000001B" w:tentative="1">
-      <w:start w:val="1"/>
-      <w:numFmt w:val="lowerRoman"/>
-      <w:lvlText w:val="%6."/>
-      <w:lvlJc w:val="right"/>
-      <w:pPr>
-        <w:ind w:left="4320" w:hanging="180"/>
-      </w:pPr>
-    </w:lvl>
-    <w:lvl w:ilvl="6" w:tplc="2000000F" w:tentative="1">
-      <w:start w:val="1"/>
-      <w:numFmt w:val="decimal"/>
-      <w:lvlText w:val="%7."/>
-      <w:lvlJc w:val="left"/>
-      <w:pPr>
-        <w:ind w:left="5040" w:hanging="360"/>
-      </w:pPr>
-    </w:lvl>
-    <w:lvl w:ilvl="7" w:tplc="20000019" w:tentative="1">
-      <w:start w:val="1"/>
-      <w:numFmt w:val="lowerLetter"/>
-      <w:lvlText w:val="%8."/>
-      <w:lvlJc w:val="left"/>
-      <w:pPr>
-        <w:ind w:left="5760" w:hanging="360"/>
-      </w:pPr>
-    </w:lvl>
-    <w:lvl w:ilvl="8" w:tplc="2000001B" w:tentative="1">
-      <w:start w:val="1"/>
-      <w:numFmt w:val="lowerRoman"/>
-      <w:lvlText w:val="%9."/>
-      <w:lvlJc w:val="right"/>
-      <w:pPr>
-        <w:ind w:left="6480" w:hanging="180"/>
-      </w:pPr>
-    </w:lvl>
-  </w:abstractNum>
-  <w:abstractNum w:abstractNumId="3" w15:restartNumberingAfterBreak="0">
     <w:nsid w:val="1672491D"/>
     <w:multiLevelType w:val="hybridMultilevel"/>
     <w:tmpl w:val="1D745AE8"/>
@@ -3103,7 +4935,7 @@
       </w:rPr>
     </w:lvl>
   </w:abstractNum>
-  <w:abstractNum w:abstractNumId="4" w15:restartNumberingAfterBreak="0">
+  <w:abstractNum w:abstractNumId="3" w15:restartNumberingAfterBreak="0">
     <w:nsid w:val="1CF23723"/>
     <w:multiLevelType w:val="hybridMultilevel"/>
     <w:tmpl w:val="7B749C66"/>
@@ -3192,7 +5024,7 @@
       </w:pPr>
     </w:lvl>
   </w:abstractNum>
-  <w:abstractNum w:abstractNumId="5" w15:restartNumberingAfterBreak="0">
+  <w:abstractNum w:abstractNumId="4" w15:restartNumberingAfterBreak="0">
     <w:nsid w:val="1EB9605C"/>
     <w:multiLevelType w:val="multilevel"/>
     <w:tmpl w:val="C762AB70"/>
@@ -3305,120 +5137,7 @@
       </w:pPr>
     </w:lvl>
   </w:abstractNum>
-  <w:abstractNum w:abstractNumId="6" w15:restartNumberingAfterBreak="0">
-    <w:nsid w:val="2A442E1F"/>
-    <w:multiLevelType w:val="hybridMultilevel"/>
-    <w:tmpl w:val="86D40360"/>
-    <w:lvl w:ilvl="0" w:tplc="1546802C">
-      <w:start w:val="1"/>
-      <w:numFmt w:val="bullet"/>
-      <w:lvlText w:val=""/>
-      <w:lvlJc w:val="left"/>
-      <w:pPr>
-        <w:ind w:left="720" w:hanging="360"/>
-      </w:pPr>
-      <w:rPr>
-        <w:rFonts w:ascii="Wingdings" w:eastAsiaTheme="minorHAnsi" w:hAnsi="Wingdings" w:cstheme="minorBidi" w:hint="default"/>
-      </w:rPr>
-    </w:lvl>
-    <w:lvl w:ilvl="1" w:tplc="20000003" w:tentative="1">
-      <w:start w:val="1"/>
-      <w:numFmt w:val="bullet"/>
-      <w:lvlText w:val="o"/>
-      <w:lvlJc w:val="left"/>
-      <w:pPr>
-        <w:ind w:left="1440" w:hanging="360"/>
-      </w:pPr>
-      <w:rPr>
-        <w:rFonts w:ascii="Courier New" w:hAnsi="Courier New" w:cs="Courier New" w:hint="default"/>
-      </w:rPr>
-    </w:lvl>
-    <w:lvl w:ilvl="2" w:tplc="20000005" w:tentative="1">
-      <w:start w:val="1"/>
-      <w:numFmt w:val="bullet"/>
-      <w:lvlText w:val=""/>
-      <w:lvlJc w:val="left"/>
-      <w:pPr>
-        <w:ind w:left="2160" w:hanging="360"/>
-      </w:pPr>
-      <w:rPr>
-        <w:rFonts w:ascii="Wingdings" w:hAnsi="Wingdings" w:hint="default"/>
-      </w:rPr>
-    </w:lvl>
-    <w:lvl w:ilvl="3" w:tplc="20000001" w:tentative="1">
-      <w:start w:val="1"/>
-      <w:numFmt w:val="bullet"/>
-      <w:lvlText w:val=""/>
-      <w:lvlJc w:val="left"/>
-      <w:pPr>
-        <w:ind w:left="2880" w:hanging="360"/>
-      </w:pPr>
-      <w:rPr>
-        <w:rFonts w:ascii="Symbol" w:hAnsi="Symbol" w:hint="default"/>
-      </w:rPr>
-    </w:lvl>
-    <w:lvl w:ilvl="4" w:tplc="20000003" w:tentative="1">
-      <w:start w:val="1"/>
-      <w:numFmt w:val="bullet"/>
-      <w:lvlText w:val="o"/>
-      <w:lvlJc w:val="left"/>
-      <w:pPr>
-        <w:ind w:left="3600" w:hanging="360"/>
-      </w:pPr>
-      <w:rPr>
-        <w:rFonts w:ascii="Courier New" w:hAnsi="Courier New" w:cs="Courier New" w:hint="default"/>
-      </w:rPr>
-    </w:lvl>
-    <w:lvl w:ilvl="5" w:tplc="20000005" w:tentative="1">
-      <w:start w:val="1"/>
-      <w:numFmt w:val="bullet"/>
-      <w:lvlText w:val=""/>
-      <w:lvlJc w:val="left"/>
-      <w:pPr>
-        <w:ind w:left="4320" w:hanging="360"/>
-      </w:pPr>
-      <w:rPr>
-        <w:rFonts w:ascii="Wingdings" w:hAnsi="Wingdings" w:hint="default"/>
-      </w:rPr>
-    </w:lvl>
-    <w:lvl w:ilvl="6" w:tplc="20000001" w:tentative="1">
-      <w:start w:val="1"/>
-      <w:numFmt w:val="bullet"/>
-      <w:lvlText w:val=""/>
-      <w:lvlJc w:val="left"/>
-      <w:pPr>
-        <w:ind w:left="5040" w:hanging="360"/>
-      </w:pPr>
-      <w:rPr>
-        <w:rFonts w:ascii="Symbol" w:hAnsi="Symbol" w:hint="default"/>
-      </w:rPr>
-    </w:lvl>
-    <w:lvl w:ilvl="7" w:tplc="20000003" w:tentative="1">
-      <w:start w:val="1"/>
-      <w:numFmt w:val="bullet"/>
-      <w:lvlText w:val="o"/>
-      <w:lvlJc w:val="left"/>
-      <w:pPr>
-        <w:ind w:left="5760" w:hanging="360"/>
-      </w:pPr>
-      <w:rPr>
-        <w:rFonts w:ascii="Courier New" w:hAnsi="Courier New" w:cs="Courier New" w:hint="default"/>
-      </w:rPr>
-    </w:lvl>
-    <w:lvl w:ilvl="8" w:tplc="20000005" w:tentative="1">
-      <w:start w:val="1"/>
-      <w:numFmt w:val="bullet"/>
-      <w:lvlText w:val=""/>
-      <w:lvlJc w:val="left"/>
-      <w:pPr>
-        <w:ind w:left="6480" w:hanging="360"/>
-      </w:pPr>
-      <w:rPr>
-        <w:rFonts w:ascii="Wingdings" w:hAnsi="Wingdings" w:hint="default"/>
-      </w:rPr>
-    </w:lvl>
-  </w:abstractNum>
-  <w:abstractNum w:abstractNumId="7" w15:restartNumberingAfterBreak="0">
+  <w:abstractNum w:abstractNumId="5" w15:restartNumberingAfterBreak="0">
     <w:nsid w:val="2A49621B"/>
     <w:multiLevelType w:val="multilevel"/>
     <w:tmpl w:val="D7D2458E"/>
@@ -3531,7 +5250,7 @@
       </w:pPr>
     </w:lvl>
   </w:abstractNum>
-  <w:abstractNum w:abstractNumId="8" w15:restartNumberingAfterBreak="0">
+  <w:abstractNum w:abstractNumId="6" w15:restartNumberingAfterBreak="0">
     <w:nsid w:val="30B95CA2"/>
     <w:multiLevelType w:val="multilevel"/>
     <w:tmpl w:val="EDD2187C"/>
@@ -3680,7 +5399,7 @@
       </w:rPr>
     </w:lvl>
   </w:abstractNum>
-  <w:abstractNum w:abstractNumId="9" w15:restartNumberingAfterBreak="0">
+  <w:abstractNum w:abstractNumId="7" w15:restartNumberingAfterBreak="0">
     <w:nsid w:val="35D30F61"/>
     <w:multiLevelType w:val="multilevel"/>
     <w:tmpl w:val="6FEC261A"/>
@@ -3793,7 +5512,7 @@
       </w:pPr>
     </w:lvl>
   </w:abstractNum>
-  <w:abstractNum w:abstractNumId="10" w15:restartNumberingAfterBreak="0">
+  <w:abstractNum w:abstractNumId="8" w15:restartNumberingAfterBreak="0">
     <w:nsid w:val="3E7257F0"/>
     <w:multiLevelType w:val="hybridMultilevel"/>
     <w:tmpl w:val="D64226AA"/>
@@ -3906,7 +5625,7 @@
       </w:rPr>
     </w:lvl>
   </w:abstractNum>
-  <w:abstractNum w:abstractNumId="11" w15:restartNumberingAfterBreak="0">
+  <w:abstractNum w:abstractNumId="9" w15:restartNumberingAfterBreak="0">
     <w:nsid w:val="3EA45B91"/>
     <w:multiLevelType w:val="multilevel"/>
     <w:tmpl w:val="1CBA7C9A"/>
@@ -4019,7 +5738,7 @@
       </w:pPr>
     </w:lvl>
   </w:abstractNum>
-  <w:abstractNum w:abstractNumId="12" w15:restartNumberingAfterBreak="0">
+  <w:abstractNum w:abstractNumId="10" w15:restartNumberingAfterBreak="0">
     <w:nsid w:val="442B57AD"/>
     <w:multiLevelType w:val="multilevel"/>
     <w:tmpl w:val="884A0036"/>
@@ -4132,7 +5851,7 @@
       </w:pPr>
     </w:lvl>
   </w:abstractNum>
-  <w:abstractNum w:abstractNumId="13" w15:restartNumberingAfterBreak="0">
+  <w:abstractNum w:abstractNumId="11" w15:restartNumberingAfterBreak="0">
     <w:nsid w:val="46C65C17"/>
     <w:multiLevelType w:val="multilevel"/>
     <w:tmpl w:val="74A0BFD0"/>
@@ -4281,7 +6000,7 @@
       </w:rPr>
     </w:lvl>
   </w:abstractNum>
-  <w:abstractNum w:abstractNumId="14" w15:restartNumberingAfterBreak="0">
+  <w:abstractNum w:abstractNumId="12" w15:restartNumberingAfterBreak="0">
     <w:nsid w:val="4C947ED9"/>
     <w:multiLevelType w:val="multilevel"/>
     <w:tmpl w:val="1CFC6900"/>
@@ -4394,7 +6113,7 @@
       </w:pPr>
     </w:lvl>
   </w:abstractNum>
-  <w:abstractNum w:abstractNumId="15" w15:restartNumberingAfterBreak="0">
+  <w:abstractNum w:abstractNumId="13" w15:restartNumberingAfterBreak="0">
     <w:nsid w:val="4E7826B2"/>
     <w:multiLevelType w:val="multilevel"/>
     <w:tmpl w:val="70AE2C38"/>
@@ -4543,7 +6262,7 @@
       </w:rPr>
     </w:lvl>
   </w:abstractNum>
-  <w:abstractNum w:abstractNumId="16" w15:restartNumberingAfterBreak="0">
+  <w:abstractNum w:abstractNumId="14" w15:restartNumberingAfterBreak="0">
     <w:nsid w:val="4EA670E4"/>
     <w:multiLevelType w:val="multilevel"/>
     <w:tmpl w:val="79367068"/>
@@ -4692,7 +6411,7 @@
       </w:rPr>
     </w:lvl>
   </w:abstractNum>
-  <w:abstractNum w:abstractNumId="17" w15:restartNumberingAfterBreak="0">
+  <w:abstractNum w:abstractNumId="15" w15:restartNumberingAfterBreak="0">
     <w:nsid w:val="5907338E"/>
     <w:multiLevelType w:val="hybridMultilevel"/>
     <w:tmpl w:val="4EC8C3E8"/>
@@ -4805,7 +6524,7 @@
       </w:rPr>
     </w:lvl>
   </w:abstractNum>
-  <w:abstractNum w:abstractNumId="18" w15:restartNumberingAfterBreak="0">
+  <w:abstractNum w:abstractNumId="16" w15:restartNumberingAfterBreak="0">
     <w:nsid w:val="5E331F3B"/>
     <w:multiLevelType w:val="multilevel"/>
     <w:tmpl w:val="B3A8C16A"/>
@@ -4954,7 +6673,7 @@
       </w:rPr>
     </w:lvl>
   </w:abstractNum>
-  <w:abstractNum w:abstractNumId="19" w15:restartNumberingAfterBreak="0">
+  <w:abstractNum w:abstractNumId="17" w15:restartNumberingAfterBreak="0">
     <w:nsid w:val="6BD465D1"/>
     <w:multiLevelType w:val="multilevel"/>
     <w:tmpl w:val="A210BE38"/>
@@ -5103,7 +6822,7 @@
       </w:rPr>
     </w:lvl>
   </w:abstractNum>
-  <w:abstractNum w:abstractNumId="20" w15:restartNumberingAfterBreak="0">
+  <w:abstractNum w:abstractNumId="18" w15:restartNumberingAfterBreak="0">
     <w:nsid w:val="6BDD3C86"/>
     <w:multiLevelType w:val="multilevel"/>
     <w:tmpl w:val="61A2F1E8"/>
@@ -5252,7 +6971,7 @@
       </w:rPr>
     </w:lvl>
   </w:abstractNum>
-  <w:abstractNum w:abstractNumId="21" w15:restartNumberingAfterBreak="0">
+  <w:abstractNum w:abstractNumId="19" w15:restartNumberingAfterBreak="0">
     <w:nsid w:val="733A430D"/>
     <w:multiLevelType w:val="multilevel"/>
     <w:tmpl w:val="36107056"/>
@@ -5401,7 +7120,7 @@
       </w:rPr>
     </w:lvl>
   </w:abstractNum>
-  <w:abstractNum w:abstractNumId="22" w15:restartNumberingAfterBreak="0">
+  <w:abstractNum w:abstractNumId="20" w15:restartNumberingAfterBreak="0">
     <w:nsid w:val="78DA2430"/>
     <w:multiLevelType w:val="multilevel"/>
     <w:tmpl w:val="EFDEACAC"/>
@@ -5550,7 +7269,7 @@
       </w:rPr>
     </w:lvl>
   </w:abstractNum>
-  <w:abstractNum w:abstractNumId="23" w15:restartNumberingAfterBreak="0">
+  <w:abstractNum w:abstractNumId="21" w15:restartNumberingAfterBreak="0">
     <w:nsid w:val="7D8D52E4"/>
     <w:multiLevelType w:val="multilevel"/>
     <w:tmpl w:val="82DE24C6"/>
@@ -5664,76 +7383,70 @@
     </w:lvl>
   </w:abstractNum>
   <w:num w:numId="1">
-    <w:abstractNumId w:val="17"/>
+    <w:abstractNumId w:val="15"/>
   </w:num>
   <w:num w:numId="2">
-    <w:abstractNumId w:val="10"/>
+    <w:abstractNumId w:val="8"/>
   </w:num>
   <w:num w:numId="3">
-    <w:abstractNumId w:val="3"/>
+    <w:abstractNumId w:val="2"/>
   </w:num>
   <w:num w:numId="4">
-    <w:abstractNumId w:val="4"/>
+    <w:abstractNumId w:val="3"/>
   </w:num>
   <w:num w:numId="5">
     <w:abstractNumId w:val="0"/>
   </w:num>
   <w:num w:numId="6">
-    <w:abstractNumId w:val="11"/>
+    <w:abstractNumId w:val="9"/>
   </w:num>
   <w:num w:numId="7">
+    <w:abstractNumId w:val="5"/>
+  </w:num>
+  <w:num w:numId="8">
+    <w:abstractNumId w:val="4"/>
+  </w:num>
+  <w:num w:numId="9">
     <w:abstractNumId w:val="7"/>
   </w:num>
-  <w:num w:numId="8">
-    <w:abstractNumId w:val="5"/>
-  </w:num>
-  <w:num w:numId="9">
-    <w:abstractNumId w:val="9"/>
-  </w:num>
   <w:num w:numId="10">
-    <w:abstractNumId w:val="23"/>
+    <w:abstractNumId w:val="21"/>
   </w:num>
   <w:num w:numId="11">
-    <w:abstractNumId w:val="15"/>
+    <w:abstractNumId w:val="13"/>
   </w:num>
   <w:num w:numId="12">
-    <w:abstractNumId w:val="22"/>
+    <w:abstractNumId w:val="20"/>
   </w:num>
   <w:num w:numId="13">
-    <w:abstractNumId w:val="14"/>
+    <w:abstractNumId w:val="12"/>
   </w:num>
   <w:num w:numId="14">
     <w:abstractNumId w:val="1"/>
   </w:num>
   <w:num w:numId="15">
+    <w:abstractNumId w:val="17"/>
+  </w:num>
+  <w:num w:numId="16">
+    <w:abstractNumId w:val="18"/>
+  </w:num>
+  <w:num w:numId="17">
     <w:abstractNumId w:val="19"/>
   </w:num>
-  <w:num w:numId="16">
-    <w:abstractNumId w:val="20"/>
+  <w:num w:numId="18">
+    <w:abstractNumId w:val="14"/>
   </w:num>
-  <w:num w:numId="17">
-    <w:abstractNumId w:val="21"/>
+  <w:num w:numId="19">
+    <w:abstractNumId w:val="10"/>
   </w:num>
-  <w:num w:numId="18">
+  <w:num w:numId="20">
+    <w:abstractNumId w:val="6"/>
+  </w:num>
+  <w:num w:numId="21">
     <w:abstractNumId w:val="16"/>
   </w:num>
-  <w:num w:numId="19">
-    <w:abstractNumId w:val="12"/>
-  </w:num>
-  <w:num w:numId="20">
-    <w:abstractNumId w:val="8"/>
-  </w:num>
-  <w:num w:numId="21">
-    <w:abstractNumId w:val="18"/>
-  </w:num>
   <w:num w:numId="22">
-    <w:abstractNumId w:val="13"/>
-  </w:num>
-  <w:num w:numId="23">
-    <w:abstractNumId w:val="2"/>
-  </w:num>
-  <w:num w:numId="24">
-    <w:abstractNumId w:val="6"/>
+    <w:abstractNumId w:val="11"/>
   </w:num>
 </w:numbering>
 </file>
@@ -6227,6 +7940,7 @@
     <w:basedOn w:val="Normal"/>
     <w:next w:val="Normal"/>
     <w:link w:val="Heading5Char"/>
+    <w:semiHidden/>
     <w:unhideWhenUsed/>
     <w:qFormat/>
     <w:locked/>
@@ -6299,7 +8013,7 @@
   <w:style w:type="paragraph" w:styleId="ListParagraph">
     <w:name w:val="List Paragraph"/>
     <w:basedOn w:val="Normal"/>
-    <w:uiPriority w:val="34"/>
+    <w:uiPriority w:val="99"/>
     <w:qFormat/>
     <w:rsid w:val="00D06EFA"/>
     <w:pPr>
@@ -6455,6 +8169,7 @@
     <w:name w:val="Heading 5 Char"/>
     <w:basedOn w:val="DefaultParagraphFont"/>
     <w:link w:val="Heading5"/>
+    <w:semiHidden/>
     <w:rsid w:val="00FD18AF"/>
     <w:rPr>
       <w:rFonts w:asciiTheme="majorHAnsi" w:eastAsiaTheme="majorEastAsia" w:hAnsiTheme="majorHAnsi" w:cstheme="majorBidi"/>
@@ -7086,7 +8801,7 @@
 </file>
 
 <file path=customXml/itemProps1.xml><?xml version="1.0" encoding="utf-8"?>
-<ds:datastoreItem xmlns:ds="http://schemas.openxmlformats.org/officeDocument/2006/customXml" ds:itemID="{E7548EAD-4A29-4EED-8DFE-9CA9D49E9CFC}">
+<ds:datastoreItem xmlns:ds="http://schemas.openxmlformats.org/officeDocument/2006/customXml" ds:itemID="{7A804355-F1FA-41A5-B05D-76044CD1EA2D}">
   <ds:schemaRefs>
     <ds:schemaRef ds:uri="http://schemas.openxmlformats.org/officeDocument/2006/bibliography"/>
   </ds:schemaRefs>

</xml_diff>